<commit_message>
6 de Agosto Trabajando en la memoria de matemáticas, tengo que entregarlas el 15 de Agosto. Muy bien!
</commit_message>
<xml_diff>
--- a/Memorias/MemoriaInformatica.docx
+++ b/Memorias/MemoriaInformatica.docx
@@ -2,29 +2,2743 @@
 <file path=word/document.xml><?xml version="1.0" encoding="utf-8"?>
 <w:document xmlns:wpc="http://schemas.microsoft.com/office/word/2010/wordprocessingCanvas" xmlns:cx="http://schemas.microsoft.com/office/drawing/2014/chartex" xmlns:cx1="http://schemas.microsoft.com/office/drawing/2015/9/8/chartex" xmlns:cx2="http://schemas.microsoft.com/office/drawing/2015/10/21/chartex" xmlns:mc="http://schemas.openxmlformats.org/markup-compatibility/2006" xmlns:o="urn:schemas-microsoft-com:office:office" xmlns:r="http://schemas.openxmlformats.org/officeDocument/2006/relationships" xmlns:m="http://schemas.openxmlformats.org/officeDocument/2006/math" xmlns:v="urn:schemas-microsoft-com:vml" xmlns:wp14="http://schemas.microsoft.com/office/word/2010/wordprocessingDrawing" xmlns:wp="http://schemas.openxmlformats.org/drawingml/2006/wordprocessingDrawing" xmlns:w10="urn:schemas-microsoft-com:office:word" xmlns:w="http://schemas.openxmlformats.org/wordprocessingml/2006/main" xmlns:w14="http://schemas.microsoft.com/office/word/2010/wordml" xmlns:w15="http://schemas.microsoft.com/office/word/2012/wordml" xmlns:w16se="http://schemas.microsoft.com/office/word/2015/wordml/symex" xmlns:wpg="http://schemas.microsoft.com/office/word/2010/wordprocessingGroup" xmlns:wpi="http://schemas.microsoft.com/office/word/2010/wordprocessingInk" xmlns:wne="http://schemas.microsoft.com/office/word/2006/wordml" xmlns:wps="http://schemas.microsoft.com/office/word/2010/wordprocessingShape" mc:Ignorable="w14 w15 w16se wp14">
   <w:body>
+    <w:sdt>
+      <w:sdtPr>
+        <w:rPr>
+          <w:rFonts w:asciiTheme="minorHAnsi" w:eastAsiaTheme="minorHAnsi" w:hAnsiTheme="minorHAnsi" w:cstheme="minorBidi"/>
+          <w:color w:val="auto"/>
+          <w:sz w:val="22"/>
+          <w:szCs w:val="22"/>
+          <w:lang w:eastAsia="en-US"/>
+        </w:rPr>
+        <w:id w:val="448588952"/>
+        <w:docPartObj>
+          <w:docPartGallery w:val="Table of Contents"/>
+          <w:docPartUnique/>
+        </w:docPartObj>
+      </w:sdtPr>
+      <w:sdtEndPr>
+        <w:rPr>
+          <w:b/>
+          <w:bCs/>
+        </w:rPr>
+      </w:sdtEndPr>
+      <w:sdtContent>
+        <w:p>
+          <w:pPr>
+            <w:pStyle w:val="TtuloTDC"/>
+          </w:pPr>
+          <w:r>
+            <w:t>Contenido</w:t>
+          </w:r>
+        </w:p>
+        <w:p>
+          <w:pPr>
+            <w:pStyle w:val="TDC1"/>
+            <w:tabs>
+              <w:tab w:val="right" w:leader="dot" w:pos="8494"/>
+            </w:tabs>
+            <w:rPr>
+              <w:rFonts w:eastAsiaTheme="minorEastAsia"/>
+              <w:noProof/>
+              <w:lang w:eastAsia="es-ES"/>
+            </w:rPr>
+          </w:pPr>
+          <w:r>
+            <w:fldChar w:fldCharType="begin"/>
+          </w:r>
+          <w:r>
+            <w:instrText xml:space="preserve"> TOC \o "1-3" \h \z \u </w:instrText>
+          </w:r>
+          <w:r>
+            <w:fldChar w:fldCharType="separate"/>
+          </w:r>
+          <w:hyperlink w:anchor="_Toc453951570" w:history="1">
+            <w:r>
+              <w:rPr>
+                <w:rStyle w:val="Hipervnculo"/>
+                <w:noProof/>
+              </w:rPr>
+              <w:t>Resumen</w:t>
+            </w:r>
+            <w:r>
+              <w:rPr>
+                <w:noProof/>
+                <w:webHidden/>
+              </w:rPr>
+              <w:tab/>
+            </w:r>
+            <w:r>
+              <w:rPr>
+                <w:noProof/>
+                <w:webHidden/>
+              </w:rPr>
+              <w:fldChar w:fldCharType="begin"/>
+            </w:r>
+            <w:r>
+              <w:rPr>
+                <w:noProof/>
+                <w:webHidden/>
+              </w:rPr>
+              <w:instrText xml:space="preserve"> PAGEREF _Toc453951570 \h </w:instrText>
+            </w:r>
+            <w:r>
+              <w:rPr>
+                <w:noProof/>
+                <w:webHidden/>
+              </w:rPr>
+            </w:r>
+            <w:r>
+              <w:rPr>
+                <w:noProof/>
+                <w:webHidden/>
+              </w:rPr>
+              <w:fldChar w:fldCharType="separate"/>
+            </w:r>
+            <w:r>
+              <w:rPr>
+                <w:noProof/>
+                <w:webHidden/>
+              </w:rPr>
+              <w:t>2</w:t>
+            </w:r>
+            <w:r>
+              <w:rPr>
+                <w:noProof/>
+                <w:webHidden/>
+              </w:rPr>
+              <w:fldChar w:fldCharType="end"/>
+            </w:r>
+          </w:hyperlink>
+        </w:p>
+        <w:p>
+          <w:pPr>
+            <w:pStyle w:val="TDC1"/>
+            <w:tabs>
+              <w:tab w:val="right" w:leader="dot" w:pos="8494"/>
+            </w:tabs>
+            <w:rPr>
+              <w:rFonts w:eastAsiaTheme="minorEastAsia"/>
+              <w:noProof/>
+              <w:lang w:eastAsia="es-ES"/>
+            </w:rPr>
+          </w:pPr>
+          <w:hyperlink w:anchor="_Toc453951571" w:history="1">
+            <w:r>
+              <w:rPr>
+                <w:rStyle w:val="Hipervnculo"/>
+                <w:noProof/>
+              </w:rPr>
+              <w:t>Abstract</w:t>
+            </w:r>
+            <w:r>
+              <w:rPr>
+                <w:noProof/>
+                <w:webHidden/>
+              </w:rPr>
+              <w:tab/>
+            </w:r>
+            <w:r>
+              <w:rPr>
+                <w:noProof/>
+                <w:webHidden/>
+              </w:rPr>
+              <w:fldChar w:fldCharType="begin"/>
+            </w:r>
+            <w:r>
+              <w:rPr>
+                <w:noProof/>
+                <w:webHidden/>
+              </w:rPr>
+              <w:instrText xml:space="preserve"> PAGEREF _Toc453951571 \h </w:instrText>
+            </w:r>
+            <w:r>
+              <w:rPr>
+                <w:noProof/>
+                <w:webHidden/>
+              </w:rPr>
+            </w:r>
+            <w:r>
+              <w:rPr>
+                <w:noProof/>
+                <w:webHidden/>
+              </w:rPr>
+              <w:fldChar w:fldCharType="separate"/>
+            </w:r>
+            <w:r>
+              <w:rPr>
+                <w:noProof/>
+                <w:webHidden/>
+              </w:rPr>
+              <w:t>3</w:t>
+            </w:r>
+            <w:r>
+              <w:rPr>
+                <w:noProof/>
+                <w:webHidden/>
+              </w:rPr>
+              <w:fldChar w:fldCharType="end"/>
+            </w:r>
+          </w:hyperlink>
+        </w:p>
+        <w:p>
+          <w:pPr>
+            <w:pStyle w:val="TDC1"/>
+            <w:tabs>
+              <w:tab w:val="right" w:leader="dot" w:pos="8494"/>
+            </w:tabs>
+            <w:rPr>
+              <w:rFonts w:eastAsiaTheme="minorEastAsia"/>
+              <w:noProof/>
+              <w:lang w:eastAsia="es-ES"/>
+            </w:rPr>
+          </w:pPr>
+          <w:hyperlink w:anchor="_Toc453951572" w:history="1">
+            <w:r>
+              <w:rPr>
+                <w:rStyle w:val="Hipervnculo"/>
+                <w:noProof/>
+              </w:rPr>
+              <w:t>Introducción</w:t>
+            </w:r>
+            <w:r>
+              <w:rPr>
+                <w:noProof/>
+                <w:webHidden/>
+              </w:rPr>
+              <w:tab/>
+            </w:r>
+            <w:r>
+              <w:rPr>
+                <w:noProof/>
+                <w:webHidden/>
+              </w:rPr>
+              <w:fldChar w:fldCharType="begin"/>
+            </w:r>
+            <w:r>
+              <w:rPr>
+                <w:noProof/>
+                <w:webHidden/>
+              </w:rPr>
+              <w:instrText xml:space="preserve"> PAGEREF _Toc453951572 \h </w:instrText>
+            </w:r>
+            <w:r>
+              <w:rPr>
+                <w:noProof/>
+                <w:webHidden/>
+              </w:rPr>
+            </w:r>
+            <w:r>
+              <w:rPr>
+                <w:noProof/>
+                <w:webHidden/>
+              </w:rPr>
+              <w:fldChar w:fldCharType="separate"/>
+            </w:r>
+            <w:r>
+              <w:rPr>
+                <w:noProof/>
+                <w:webHidden/>
+              </w:rPr>
+              <w:t>4</w:t>
+            </w:r>
+            <w:r>
+              <w:rPr>
+                <w:noProof/>
+                <w:webHidden/>
+              </w:rPr>
+              <w:fldChar w:fldCharType="end"/>
+            </w:r>
+          </w:hyperlink>
+        </w:p>
+        <w:p>
+          <w:pPr>
+            <w:pStyle w:val="TDC2"/>
+            <w:tabs>
+              <w:tab w:val="right" w:leader="dot" w:pos="8494"/>
+            </w:tabs>
+            <w:rPr>
+              <w:rFonts w:eastAsiaTheme="minorEastAsia"/>
+              <w:noProof/>
+              <w:lang w:eastAsia="es-ES"/>
+            </w:rPr>
+          </w:pPr>
+          <w:hyperlink w:anchor="_Toc453951573" w:history="1">
+            <w:r>
+              <w:rPr>
+                <w:rStyle w:val="Hipervnculo"/>
+                <w:noProof/>
+              </w:rPr>
+              <w:t>Finalidad del proyecto</w:t>
+            </w:r>
+            <w:r>
+              <w:rPr>
+                <w:noProof/>
+                <w:webHidden/>
+              </w:rPr>
+              <w:tab/>
+            </w:r>
+            <w:r>
+              <w:rPr>
+                <w:noProof/>
+                <w:webHidden/>
+              </w:rPr>
+              <w:fldChar w:fldCharType="begin"/>
+            </w:r>
+            <w:r>
+              <w:rPr>
+                <w:noProof/>
+                <w:webHidden/>
+              </w:rPr>
+              <w:instrText xml:space="preserve"> PAGEREF _Toc453951573 \h </w:instrText>
+            </w:r>
+            <w:r>
+              <w:rPr>
+                <w:noProof/>
+                <w:webHidden/>
+              </w:rPr>
+            </w:r>
+            <w:r>
+              <w:rPr>
+                <w:noProof/>
+                <w:webHidden/>
+              </w:rPr>
+              <w:fldChar w:fldCharType="separate"/>
+            </w:r>
+            <w:r>
+              <w:rPr>
+                <w:noProof/>
+                <w:webHidden/>
+              </w:rPr>
+              <w:t>4</w:t>
+            </w:r>
+            <w:r>
+              <w:rPr>
+                <w:noProof/>
+                <w:webHidden/>
+              </w:rPr>
+              <w:fldChar w:fldCharType="end"/>
+            </w:r>
+          </w:hyperlink>
+        </w:p>
+        <w:p>
+          <w:pPr>
+            <w:pStyle w:val="TDC2"/>
+            <w:tabs>
+              <w:tab w:val="right" w:leader="dot" w:pos="8494"/>
+            </w:tabs>
+            <w:rPr>
+              <w:rFonts w:eastAsiaTheme="minorEastAsia"/>
+              <w:noProof/>
+              <w:lang w:eastAsia="es-ES"/>
+            </w:rPr>
+          </w:pPr>
+          <w:hyperlink w:anchor="_Toc453951574" w:history="1">
+            <w:r>
+              <w:rPr>
+                <w:rStyle w:val="Hipervnculo"/>
+                <w:noProof/>
+              </w:rPr>
+              <w:t>Lenguaje de Programación</w:t>
+            </w:r>
+            <w:r>
+              <w:rPr>
+                <w:noProof/>
+                <w:webHidden/>
+              </w:rPr>
+              <w:tab/>
+            </w:r>
+            <w:r>
+              <w:rPr>
+                <w:noProof/>
+                <w:webHidden/>
+              </w:rPr>
+              <w:fldChar w:fldCharType="begin"/>
+            </w:r>
+            <w:r>
+              <w:rPr>
+                <w:noProof/>
+                <w:webHidden/>
+              </w:rPr>
+              <w:instrText xml:space="preserve"> PAGEREF _Toc453951574 \h </w:instrText>
+            </w:r>
+            <w:r>
+              <w:rPr>
+                <w:noProof/>
+                <w:webHidden/>
+              </w:rPr>
+            </w:r>
+            <w:r>
+              <w:rPr>
+                <w:noProof/>
+                <w:webHidden/>
+              </w:rPr>
+              <w:fldChar w:fldCharType="separate"/>
+            </w:r>
+            <w:r>
+              <w:rPr>
+                <w:noProof/>
+                <w:webHidden/>
+              </w:rPr>
+              <w:t>5</w:t>
+            </w:r>
+            <w:r>
+              <w:rPr>
+                <w:noProof/>
+                <w:webHidden/>
+              </w:rPr>
+              <w:fldChar w:fldCharType="end"/>
+            </w:r>
+          </w:hyperlink>
+        </w:p>
+        <w:p>
+          <w:pPr>
+            <w:pStyle w:val="TDC2"/>
+            <w:tabs>
+              <w:tab w:val="right" w:leader="dot" w:pos="8494"/>
+            </w:tabs>
+            <w:rPr>
+              <w:rFonts w:eastAsiaTheme="minorEastAsia"/>
+              <w:noProof/>
+              <w:lang w:eastAsia="es-ES"/>
+            </w:rPr>
+          </w:pPr>
+          <w:hyperlink w:anchor="_Toc453951575" w:history="1">
+            <w:r>
+              <w:rPr>
+                <w:rStyle w:val="Hipervnculo"/>
+                <w:noProof/>
+              </w:rPr>
+              <w:t>Twitter</w:t>
+            </w:r>
+            <w:r>
+              <w:rPr>
+                <w:noProof/>
+                <w:webHidden/>
+              </w:rPr>
+              <w:tab/>
+            </w:r>
+            <w:r>
+              <w:rPr>
+                <w:noProof/>
+                <w:webHidden/>
+              </w:rPr>
+              <w:fldChar w:fldCharType="begin"/>
+            </w:r>
+            <w:r>
+              <w:rPr>
+                <w:noProof/>
+                <w:webHidden/>
+              </w:rPr>
+              <w:instrText xml:space="preserve"> PAGEREF _Toc453951575 \h </w:instrText>
+            </w:r>
+            <w:r>
+              <w:rPr>
+                <w:noProof/>
+                <w:webHidden/>
+              </w:rPr>
+            </w:r>
+            <w:r>
+              <w:rPr>
+                <w:noProof/>
+                <w:webHidden/>
+              </w:rPr>
+              <w:fldChar w:fldCharType="separate"/>
+            </w:r>
+            <w:r>
+              <w:rPr>
+                <w:noProof/>
+                <w:webHidden/>
+              </w:rPr>
+              <w:t>6</w:t>
+            </w:r>
+            <w:r>
+              <w:rPr>
+                <w:noProof/>
+                <w:webHidden/>
+              </w:rPr>
+              <w:fldChar w:fldCharType="end"/>
+            </w:r>
+          </w:hyperlink>
+        </w:p>
+        <w:p>
+          <w:pPr>
+            <w:pStyle w:val="TDC2"/>
+            <w:tabs>
+              <w:tab w:val="right" w:leader="dot" w:pos="8494"/>
+            </w:tabs>
+            <w:rPr>
+              <w:rFonts w:eastAsiaTheme="minorEastAsia"/>
+              <w:noProof/>
+              <w:lang w:eastAsia="es-ES"/>
+            </w:rPr>
+          </w:pPr>
+          <w:hyperlink w:anchor="_Toc453951577" w:history="1">
+            <w:r>
+              <w:rPr>
+                <w:rStyle w:val="Hipervnculo"/>
+                <w:noProof/>
+              </w:rPr>
+              <w:t>Almacenamiento de la información</w:t>
+            </w:r>
+            <w:r>
+              <w:rPr>
+                <w:noProof/>
+                <w:webHidden/>
+              </w:rPr>
+              <w:tab/>
+            </w:r>
+            <w:r>
+              <w:rPr>
+                <w:noProof/>
+                <w:webHidden/>
+              </w:rPr>
+              <w:fldChar w:fldCharType="begin"/>
+            </w:r>
+            <w:r>
+              <w:rPr>
+                <w:noProof/>
+                <w:webHidden/>
+              </w:rPr>
+              <w:instrText xml:space="preserve"> PAGEREF _Toc453951577 \h </w:instrText>
+            </w:r>
+            <w:r>
+              <w:rPr>
+                <w:noProof/>
+                <w:webHidden/>
+              </w:rPr>
+            </w:r>
+            <w:r>
+              <w:rPr>
+                <w:noProof/>
+                <w:webHidden/>
+              </w:rPr>
+              <w:fldChar w:fldCharType="separate"/>
+            </w:r>
+            <w:r>
+              <w:rPr>
+                <w:noProof/>
+                <w:webHidden/>
+              </w:rPr>
+              <w:t>7</w:t>
+            </w:r>
+            <w:r>
+              <w:rPr>
+                <w:noProof/>
+                <w:webHidden/>
+              </w:rPr>
+              <w:fldChar w:fldCharType="end"/>
+            </w:r>
+          </w:hyperlink>
+        </w:p>
+        <w:p>
+          <w:pPr>
+            <w:pStyle w:val="TDC3"/>
+            <w:tabs>
+              <w:tab w:val="right" w:leader="dot" w:pos="8494"/>
+            </w:tabs>
+            <w:rPr>
+              <w:rFonts w:eastAsiaTheme="minorEastAsia"/>
+              <w:noProof/>
+              <w:lang w:eastAsia="es-ES"/>
+            </w:rPr>
+          </w:pPr>
+          <w:hyperlink w:anchor="_Toc453951578" w:history="1">
+            <w:r>
+              <w:rPr>
+                <w:rStyle w:val="Hipervnculo"/>
+                <w:noProof/>
+              </w:rPr>
+              <w:t>Introducción</w:t>
+            </w:r>
+            <w:r>
+              <w:rPr>
+                <w:noProof/>
+                <w:webHidden/>
+              </w:rPr>
+              <w:tab/>
+            </w:r>
+            <w:r>
+              <w:rPr>
+                <w:noProof/>
+                <w:webHidden/>
+              </w:rPr>
+              <w:fldChar w:fldCharType="begin"/>
+            </w:r>
+            <w:r>
+              <w:rPr>
+                <w:noProof/>
+                <w:webHidden/>
+              </w:rPr>
+              <w:instrText xml:space="preserve"> PAGEREF _Toc453951578 \h </w:instrText>
+            </w:r>
+            <w:r>
+              <w:rPr>
+                <w:noProof/>
+                <w:webHidden/>
+              </w:rPr>
+            </w:r>
+            <w:r>
+              <w:rPr>
+                <w:noProof/>
+                <w:webHidden/>
+              </w:rPr>
+              <w:fldChar w:fldCharType="separate"/>
+            </w:r>
+            <w:r>
+              <w:rPr>
+                <w:noProof/>
+                <w:webHidden/>
+              </w:rPr>
+              <w:t>7</w:t>
+            </w:r>
+            <w:r>
+              <w:rPr>
+                <w:noProof/>
+                <w:webHidden/>
+              </w:rPr>
+              <w:fldChar w:fldCharType="end"/>
+            </w:r>
+          </w:hyperlink>
+        </w:p>
+        <w:p>
+          <w:pPr>
+            <w:pStyle w:val="TDC3"/>
+            <w:tabs>
+              <w:tab w:val="right" w:leader="dot" w:pos="8494"/>
+            </w:tabs>
+            <w:rPr>
+              <w:rFonts w:eastAsiaTheme="minorEastAsia"/>
+              <w:noProof/>
+              <w:lang w:eastAsia="es-ES"/>
+            </w:rPr>
+          </w:pPr>
+          <w:hyperlink w:anchor="_Toc453951579" w:history="1">
+            <w:r>
+              <w:rPr>
+                <w:rStyle w:val="Hipervnculo"/>
+                <w:noProof/>
+              </w:rPr>
+              <w:t>Esquema de los datos</w:t>
+            </w:r>
+            <w:r>
+              <w:rPr>
+                <w:noProof/>
+                <w:webHidden/>
+              </w:rPr>
+              <w:tab/>
+            </w:r>
+            <w:r>
+              <w:rPr>
+                <w:noProof/>
+                <w:webHidden/>
+              </w:rPr>
+              <w:fldChar w:fldCharType="begin"/>
+            </w:r>
+            <w:r>
+              <w:rPr>
+                <w:noProof/>
+                <w:webHidden/>
+              </w:rPr>
+              <w:instrText xml:space="preserve"> PAGEREF _Toc453951579 \h </w:instrText>
+            </w:r>
+            <w:r>
+              <w:rPr>
+                <w:noProof/>
+                <w:webHidden/>
+              </w:rPr>
+            </w:r>
+            <w:r>
+              <w:rPr>
+                <w:noProof/>
+                <w:webHidden/>
+              </w:rPr>
+              <w:fldChar w:fldCharType="separate"/>
+            </w:r>
+            <w:r>
+              <w:rPr>
+                <w:noProof/>
+                <w:webHidden/>
+              </w:rPr>
+              <w:t>7</w:t>
+            </w:r>
+            <w:r>
+              <w:rPr>
+                <w:noProof/>
+                <w:webHidden/>
+              </w:rPr>
+              <w:fldChar w:fldCharType="end"/>
+            </w:r>
+          </w:hyperlink>
+        </w:p>
+        <w:p>
+          <w:pPr>
+            <w:pStyle w:val="TDC3"/>
+            <w:tabs>
+              <w:tab w:val="right" w:leader="dot" w:pos="8494"/>
+            </w:tabs>
+            <w:rPr>
+              <w:rFonts w:eastAsiaTheme="minorEastAsia"/>
+              <w:noProof/>
+              <w:lang w:eastAsia="es-ES"/>
+            </w:rPr>
+          </w:pPr>
+          <w:hyperlink w:anchor="_Toc453951580" w:history="1">
+            <w:r>
+              <w:rPr>
+                <w:rStyle w:val="Hipervnculo"/>
+                <w:noProof/>
+              </w:rPr>
+              <w:t>Bases de datos</w:t>
+            </w:r>
+            <w:r>
+              <w:rPr>
+                <w:noProof/>
+                <w:webHidden/>
+              </w:rPr>
+              <w:tab/>
+            </w:r>
+            <w:r>
+              <w:rPr>
+                <w:noProof/>
+                <w:webHidden/>
+              </w:rPr>
+              <w:fldChar w:fldCharType="begin"/>
+            </w:r>
+            <w:r>
+              <w:rPr>
+                <w:noProof/>
+                <w:webHidden/>
+              </w:rPr>
+              <w:instrText xml:space="preserve"> PAGEREF _Toc453951580 \h </w:instrText>
+            </w:r>
+            <w:r>
+              <w:rPr>
+                <w:noProof/>
+                <w:webHidden/>
+              </w:rPr>
+            </w:r>
+            <w:r>
+              <w:rPr>
+                <w:noProof/>
+                <w:webHidden/>
+              </w:rPr>
+              <w:fldChar w:fldCharType="separate"/>
+            </w:r>
+            <w:r>
+              <w:rPr>
+                <w:noProof/>
+                <w:webHidden/>
+              </w:rPr>
+              <w:t>7</w:t>
+            </w:r>
+            <w:r>
+              <w:rPr>
+                <w:noProof/>
+                <w:webHidden/>
+              </w:rPr>
+              <w:fldChar w:fldCharType="end"/>
+            </w:r>
+          </w:hyperlink>
+        </w:p>
+        <w:p>
+          <w:pPr>
+            <w:pStyle w:val="TDC2"/>
+            <w:tabs>
+              <w:tab w:val="right" w:leader="dot" w:pos="8494"/>
+            </w:tabs>
+            <w:rPr>
+              <w:rFonts w:eastAsiaTheme="minorEastAsia"/>
+              <w:noProof/>
+              <w:lang w:eastAsia="es-ES"/>
+            </w:rPr>
+          </w:pPr>
+          <w:hyperlink w:anchor="_Toc453951581" w:history="1">
+            <w:r>
+              <w:rPr>
+                <w:rStyle w:val="Hipervnculo"/>
+                <w:noProof/>
+              </w:rPr>
+              <w:t>Módulo de clasificación del sentimiento</w:t>
+            </w:r>
+            <w:r>
+              <w:rPr>
+                <w:noProof/>
+                <w:webHidden/>
+              </w:rPr>
+              <w:tab/>
+            </w:r>
+            <w:r>
+              <w:rPr>
+                <w:noProof/>
+                <w:webHidden/>
+              </w:rPr>
+              <w:fldChar w:fldCharType="begin"/>
+            </w:r>
+            <w:r>
+              <w:rPr>
+                <w:noProof/>
+                <w:webHidden/>
+              </w:rPr>
+              <w:instrText xml:space="preserve"> PAGEREF _Toc453951581 \h </w:instrText>
+            </w:r>
+            <w:r>
+              <w:rPr>
+                <w:noProof/>
+                <w:webHidden/>
+              </w:rPr>
+            </w:r>
+            <w:r>
+              <w:rPr>
+                <w:noProof/>
+                <w:webHidden/>
+              </w:rPr>
+              <w:fldChar w:fldCharType="separate"/>
+            </w:r>
+            <w:r>
+              <w:rPr>
+                <w:noProof/>
+                <w:webHidden/>
+              </w:rPr>
+              <w:t>8</w:t>
+            </w:r>
+            <w:r>
+              <w:rPr>
+                <w:noProof/>
+                <w:webHidden/>
+              </w:rPr>
+              <w:fldChar w:fldCharType="end"/>
+            </w:r>
+          </w:hyperlink>
+        </w:p>
+        <w:p>
+          <w:pPr>
+            <w:pStyle w:val="TDC3"/>
+            <w:tabs>
+              <w:tab w:val="right" w:leader="dot" w:pos="8494"/>
+            </w:tabs>
+            <w:rPr>
+              <w:rFonts w:eastAsiaTheme="minorEastAsia"/>
+              <w:noProof/>
+              <w:lang w:eastAsia="es-ES"/>
+            </w:rPr>
+          </w:pPr>
+          <w:hyperlink w:anchor="_Toc453951582" w:history="1">
+            <w:r>
+              <w:rPr>
+                <w:rStyle w:val="Hipervnculo"/>
+                <w:noProof/>
+              </w:rPr>
+              <w:t>Introducción</w:t>
+            </w:r>
+            <w:r>
+              <w:rPr>
+                <w:noProof/>
+                <w:webHidden/>
+              </w:rPr>
+              <w:tab/>
+            </w:r>
+            <w:r>
+              <w:rPr>
+                <w:noProof/>
+                <w:webHidden/>
+              </w:rPr>
+              <w:fldChar w:fldCharType="begin"/>
+            </w:r>
+            <w:r>
+              <w:rPr>
+                <w:noProof/>
+                <w:webHidden/>
+              </w:rPr>
+              <w:instrText xml:space="preserve"> PAGEREF _Toc453951582 \h </w:instrText>
+            </w:r>
+            <w:r>
+              <w:rPr>
+                <w:noProof/>
+                <w:webHidden/>
+              </w:rPr>
+            </w:r>
+            <w:r>
+              <w:rPr>
+                <w:noProof/>
+                <w:webHidden/>
+              </w:rPr>
+              <w:fldChar w:fldCharType="separate"/>
+            </w:r>
+            <w:r>
+              <w:rPr>
+                <w:noProof/>
+                <w:webHidden/>
+              </w:rPr>
+              <w:t>8</w:t>
+            </w:r>
+            <w:r>
+              <w:rPr>
+                <w:noProof/>
+                <w:webHidden/>
+              </w:rPr>
+              <w:fldChar w:fldCharType="end"/>
+            </w:r>
+          </w:hyperlink>
+        </w:p>
+        <w:p>
+          <w:r>
+            <w:rPr>
+              <w:b/>
+              <w:bCs/>
+            </w:rPr>
+            <w:fldChar w:fldCharType="end"/>
+          </w:r>
+        </w:p>
+      </w:sdtContent>
+    </w:sdt>
+    <w:p>
+      <w:pPr>
+        <w:rPr>
+          <w:rFonts w:asciiTheme="majorHAnsi" w:eastAsiaTheme="majorEastAsia" w:hAnsiTheme="majorHAnsi" w:cstheme="majorBidi"/>
+          <w:color w:val="2E74B5" w:themeColor="accent1" w:themeShade="BF"/>
+          <w:sz w:val="32"/>
+          <w:szCs w:val="32"/>
+        </w:rPr>
+      </w:pPr>
+      <w:r>
+        <w:br w:type="page"/>
+      </w:r>
+    </w:p>
+    <w:p>
+      <w:pPr>
+        <w:pStyle w:val="Ttulo1"/>
+      </w:pPr>
+      <w:bookmarkStart w:id="0" w:name="_Toc453951570"/>
+      <w:r>
+        <w:lastRenderedPageBreak/>
+        <w:t>Resumen</w:t>
+      </w:r>
+      <w:bookmarkEnd w:id="0"/>
+    </w:p>
+    <w:p>
+      <w:pPr>
+        <w:rPr>
+          <w:rFonts w:asciiTheme="majorHAnsi" w:eastAsiaTheme="majorEastAsia" w:hAnsiTheme="majorHAnsi" w:cstheme="majorBidi"/>
+          <w:color w:val="2E74B5" w:themeColor="accent1" w:themeShade="BF"/>
+          <w:sz w:val="32"/>
+          <w:szCs w:val="32"/>
+        </w:rPr>
+      </w:pPr>
+      <w:r>
+        <w:br w:type="page"/>
+      </w:r>
+    </w:p>
+    <w:p>
+      <w:pPr>
+        <w:pStyle w:val="Ttulo1"/>
+      </w:pPr>
+      <w:bookmarkStart w:id="1" w:name="_Toc453951571"/>
+      <w:r>
+        <w:lastRenderedPageBreak/>
+        <w:t>Abstract</w:t>
+      </w:r>
+      <w:bookmarkEnd w:id="1"/>
+    </w:p>
+    <w:p>
+      <w:pPr>
+        <w:rPr>
+          <w:rFonts w:asciiTheme="majorHAnsi" w:eastAsiaTheme="majorEastAsia" w:hAnsiTheme="majorHAnsi" w:cstheme="majorBidi"/>
+          <w:color w:val="2E74B5" w:themeColor="accent1" w:themeShade="BF"/>
+          <w:sz w:val="32"/>
+          <w:szCs w:val="32"/>
+        </w:rPr>
+      </w:pPr>
+      <w:r>
+        <w:br w:type="page"/>
+      </w:r>
+    </w:p>
+    <w:p>
+      <w:pPr>
+        <w:pStyle w:val="Ttulo1"/>
+      </w:pPr>
+      <w:bookmarkStart w:id="2" w:name="_Toc453951572"/>
+      <w:r>
+        <w:lastRenderedPageBreak/>
+        <w:t>Introducción</w:t>
+      </w:r>
+      <w:bookmarkEnd w:id="2"/>
+    </w:p>
+    <w:p>
+      <w:pPr>
+        <w:pStyle w:val="Ttulo1"/>
+      </w:pPr>
+    </w:p>
     <w:p>
       <w:pPr>
         <w:pStyle w:val="Ttulo2"/>
       </w:pPr>
-      <w:r>
+      <w:bookmarkStart w:id="3" w:name="_Toc453951573"/>
+      <w:r>
+        <w:t>Finalidad del proyecto</w:t>
+      </w:r>
+      <w:bookmarkEnd w:id="3"/>
+    </w:p>
+    <w:p>
+      <w:pPr>
+        <w:rPr>
+          <w:rFonts w:asciiTheme="majorHAnsi" w:eastAsiaTheme="majorEastAsia" w:hAnsiTheme="majorHAnsi" w:cstheme="majorBidi"/>
+          <w:color w:val="2E74B5" w:themeColor="accent1" w:themeShade="BF"/>
+          <w:sz w:val="26"/>
+          <w:szCs w:val="26"/>
+        </w:rPr>
+      </w:pPr>
+      <w:r>
+        <w:br w:type="page"/>
+      </w:r>
+    </w:p>
+    <w:p>
+      <w:pPr>
+        <w:pStyle w:val="Ttulo2"/>
+      </w:pPr>
+      <w:bookmarkStart w:id="4" w:name="_Toc453951574"/>
+      <w:r>
+        <w:lastRenderedPageBreak/>
+        <w:t>Lenguaje de Programación</w:t>
+      </w:r>
+      <w:bookmarkEnd w:id="4"/>
+    </w:p>
+    <w:p/>
+    <w:p>
+      <w:pPr>
+        <w:pStyle w:val="Ttulo3"/>
+      </w:pPr>
+      <w:r>
+        <w:t>Python</w:t>
+      </w:r>
+    </w:p>
+    <w:p>
+      <w:pPr>
+        <w:jc w:val="center"/>
+      </w:pPr>
+      <w:r>
+        <w:rPr>
+          <w:noProof/>
+          <w:lang w:eastAsia="es-ES"/>
+        </w:rPr>
+        <w:drawing>
+          <wp:inline distT="0" distB="0" distL="0" distR="0">
+            <wp:extent cx="1900555" cy="1900555"/>
+            <wp:effectExtent l="0" t="0" r="0" b="0"/>
+            <wp:docPr id="9" name="Imagen 9" descr="https://www.python.org/static/opengraph-icon-200x200.png"/>
+            <wp:cNvGraphicFramePr>
+              <a:graphicFrameLocks xmlns:a="http://schemas.openxmlformats.org/drawingml/2006/main" noChangeAspect="1"/>
+            </wp:cNvGraphicFramePr>
+            <a:graphic xmlns:a="http://schemas.openxmlformats.org/drawingml/2006/main">
+              <a:graphicData uri="http://schemas.openxmlformats.org/drawingml/2006/picture">
+                <pic:pic xmlns:pic="http://schemas.openxmlformats.org/drawingml/2006/picture">
+                  <pic:nvPicPr>
+                    <pic:cNvPr id="0" name="Picture 1" descr="https://www.python.org/static/opengraph-icon-200x200.png"/>
+                    <pic:cNvPicPr>
+                      <a:picLocks noChangeAspect="1" noChangeArrowheads="1"/>
+                    </pic:cNvPicPr>
+                  </pic:nvPicPr>
+                  <pic:blipFill>
+                    <a:blip r:embed="rId6">
+                      <a:extLst>
+                        <a:ext uri="{28A0092B-C50C-407E-A947-70E740481C1C}">
+                          <a14:useLocalDpi xmlns:a14="http://schemas.microsoft.com/office/drawing/2010/main" val="0"/>
+                        </a:ext>
+                      </a:extLst>
+                    </a:blip>
+                    <a:srcRect/>
+                    <a:stretch>
+                      <a:fillRect/>
+                    </a:stretch>
+                  </pic:blipFill>
+                  <pic:spPr bwMode="auto">
+                    <a:xfrm>
+                      <a:off x="0" y="0"/>
+                      <a:ext cx="1900555" cy="1900555"/>
+                    </a:xfrm>
+                    <a:prstGeom prst="rect">
+                      <a:avLst/>
+                    </a:prstGeom>
+                    <a:noFill/>
+                    <a:ln>
+                      <a:noFill/>
+                    </a:ln>
+                  </pic:spPr>
+                </pic:pic>
+              </a:graphicData>
+            </a:graphic>
+          </wp:inline>
+        </w:drawing>
+      </w:r>
+    </w:p>
+    <w:p>
+      <w:pPr>
+        <w:pStyle w:val="Ttulo4"/>
+      </w:pPr>
+      <w:r>
+        <w:t>Frameworks y librería</w:t>
+      </w:r>
+      <w:bookmarkStart w:id="5" w:name="_GoBack"/>
+      <w:bookmarkEnd w:id="5"/>
+      <w:r>
+        <w:t>s</w:t>
+      </w:r>
+    </w:p>
+    <w:p/>
+    <w:p>
+      <w:pPr>
+        <w:pStyle w:val="Ttulo5"/>
+      </w:pPr>
+      <w:r>
+        <w:tab/>
+        <w:t>Tweepy</w:t>
+      </w:r>
+    </w:p>
+    <w:p/>
+    <w:p>
+      <w:pPr>
+        <w:autoSpaceDE w:val="0"/>
+        <w:autoSpaceDN w:val="0"/>
+        <w:adjustRightInd w:val="0"/>
+        <w:spacing w:after="0" w:line="240" w:lineRule="auto"/>
+        <w:ind w:firstLine="708"/>
+        <w:jc w:val="both"/>
+        <w:rPr>
+          <w:rFonts w:cs="NimbusRomNo9L-Regu"/>
+          <w:color w:val="000000"/>
+        </w:rPr>
+      </w:pPr>
+      <w:r>
+        <w:rPr>
+          <w:rFonts w:cs="NimbusRomNo9L-Regu"/>
+          <w:color w:val="000000"/>
+        </w:rPr>
+        <w:t>Tweepy</w:t>
+      </w:r>
+      <w:r>
+        <w:rPr>
+          <w:rFonts w:cs="NimbusRomNo9L-Regu"/>
+          <w:color w:val="000000"/>
+        </w:rPr>
+        <w:t xml:space="preserve"> es una librería de código abierto para Python que incluye todo el conjunto de</w:t>
+      </w:r>
+    </w:p>
+    <w:p>
+      <w:pPr>
+        <w:autoSpaceDE w:val="0"/>
+        <w:autoSpaceDN w:val="0"/>
+        <w:adjustRightInd w:val="0"/>
+        <w:spacing w:after="0" w:line="240" w:lineRule="auto"/>
+        <w:jc w:val="both"/>
+      </w:pPr>
+      <w:r>
+        <w:rPr>
+          <w:rFonts w:cs="NimbusRomNo9L-Regu"/>
+          <w:color w:val="000000"/>
+        </w:rPr>
+        <w:t>funciones necesarias para comunicar con Twitter mediante las API definidas por este. Las funciones</w:t>
+      </w:r>
+      <w:r>
+        <w:rPr>
+          <w:rFonts w:cs="NimbusRomNo9L-Regu"/>
+          <w:color w:val="000000"/>
+        </w:rPr>
+        <w:t xml:space="preserve"> </w:t>
+      </w:r>
+      <w:r>
+        <w:rPr>
+          <w:rFonts w:cs="NimbusRomNo9L-Regu"/>
+          <w:color w:val="000000"/>
+        </w:rPr>
+        <w:t>definidas por Tweepy simplifican sobremanera la conexión y búsquedas con Twitter. Por</w:t>
+      </w:r>
+      <w:r>
+        <w:rPr>
+          <w:rFonts w:cs="NimbusRomNo9L-Regu"/>
+          <w:color w:val="000000"/>
+        </w:rPr>
+        <w:t xml:space="preserve"> </w:t>
+      </w:r>
+      <w:r>
+        <w:rPr>
+          <w:rFonts w:cs="NimbusRomNo9L-Regu"/>
+          <w:color w:val="000000"/>
+        </w:rPr>
+        <w:t>ejemplo, toda conexión a Twitter debe estar certificada con OAuth, y mientras que por defecto</w:t>
+      </w:r>
+      <w:r>
+        <w:rPr>
+          <w:rFonts w:cs="NimbusRomNo9L-Regu"/>
+          <w:color w:val="000000"/>
+        </w:rPr>
+        <w:t xml:space="preserve"> </w:t>
+      </w:r>
+      <w:r>
+        <w:rPr>
+          <w:rFonts w:cs="NimbusRomNo9L-Regu"/>
+          <w:color w:val="000000"/>
+        </w:rPr>
+        <w:t>habría que configurar esta conexión mediante otra librería como Python-OAuth y establecer cada</w:t>
+      </w:r>
+      <w:r>
+        <w:rPr>
+          <w:rFonts w:cs="NimbusRomNo9L-Regu"/>
+          <w:color w:val="000000"/>
+        </w:rPr>
+        <w:t xml:space="preserve"> </w:t>
+      </w:r>
+      <w:r>
+        <w:rPr>
+          <w:rFonts w:cs="NimbusRomNo9L-Regu"/>
+          <w:color w:val="000000"/>
+        </w:rPr>
+        <w:t>conexión manualmente, Tweepy simplifica esto con un funciones que simplemente esperan</w:t>
+      </w:r>
+      <w:r>
+        <w:rPr>
+          <w:rFonts w:cs="NimbusRomNo9L-Regu"/>
+          <w:color w:val="000000"/>
+        </w:rPr>
+        <w:t xml:space="preserve"> </w:t>
+      </w:r>
+      <w:r>
+        <w:rPr>
+          <w:rFonts w:cs="NimbusRomNo9L-Regu"/>
+          <w:color w:val="000000"/>
+        </w:rPr>
+        <w:t>los parámetros para configurar todo automáticamente. En el caso de OAuth, simplemente hay</w:t>
+      </w:r>
+      <w:r>
+        <w:rPr>
+          <w:rFonts w:cs="NimbusRomNo9L-Regu"/>
+          <w:color w:val="000000"/>
+        </w:rPr>
+        <w:t xml:space="preserve"> </w:t>
+      </w:r>
+      <w:r>
+        <w:rPr>
+          <w:rFonts w:cs="NimbusRomNo9L-Regu"/>
+          <w:color w:val="000000"/>
+        </w:rPr>
+        <w:t xml:space="preserve">que pasarle los 4 </w:t>
+      </w:r>
+      <w:r>
+        <w:rPr>
+          <w:rFonts w:cs="NimbusRomNo9L-ReguItal"/>
+          <w:color w:val="000000"/>
+        </w:rPr>
+        <w:t xml:space="preserve">tokens </w:t>
+      </w:r>
+      <w:r>
+        <w:rPr>
+          <w:rFonts w:cs="NimbusRomNo9L-Regu"/>
+          <w:color w:val="000000"/>
+        </w:rPr>
+        <w:t>necesarios y en el caso de la búsqueda solo tenemos que indicarle los</w:t>
+      </w:r>
+      <w:r>
+        <w:rPr>
+          <w:rFonts w:cs="NimbusRomNo9L-Regu"/>
+          <w:color w:val="000000"/>
+        </w:rPr>
+        <w:t xml:space="preserve"> </w:t>
+      </w:r>
+      <w:r>
+        <w:rPr>
+          <w:rFonts w:cs="NimbusRomNo9L-Regu"/>
+          <w:color w:val="000000"/>
+        </w:rPr>
+        <w:t>parámetros que solicita Twitter, toda la complejidad de las conexiones la trata internamente simplificando</w:t>
+      </w:r>
+      <w:r>
+        <w:rPr>
+          <w:rFonts w:cs="NimbusRomNo9L-Regu"/>
+          <w:color w:val="000000"/>
+        </w:rPr>
+        <w:t xml:space="preserve"> </w:t>
+      </w:r>
+      <w:r>
+        <w:rPr>
+          <w:rFonts w:cs="NimbusRomNo9L-Regu"/>
+          <w:color w:val="000000"/>
+        </w:rPr>
+        <w:t>el trabajo inmensamente. Para el proyecto se ha empleado la versión 3.3 de Tweepy.</w:t>
+      </w:r>
+      <w:r>
+        <w:br w:type="page"/>
+      </w:r>
+    </w:p>
+    <w:p>
+      <w:pPr>
+        <w:pStyle w:val="Ttulo2"/>
+      </w:pPr>
+      <w:bookmarkStart w:id="6" w:name="_Toc453951575"/>
+      <w:r>
+        <w:lastRenderedPageBreak/>
+        <w:t>Twitter</w:t>
+      </w:r>
+      <w:bookmarkEnd w:id="6"/>
+    </w:p>
+    <w:p>
+      <w:pPr>
+        <w:pStyle w:val="Ttulo2"/>
+        <w:jc w:val="center"/>
+        <w:rPr>
+          <w:rFonts w:asciiTheme="minorHAnsi" w:eastAsiaTheme="minorHAnsi" w:hAnsiTheme="minorHAnsi" w:cstheme="minorBidi"/>
+          <w:color w:val="auto"/>
+          <w:sz w:val="22"/>
+          <w:szCs w:val="22"/>
+        </w:rPr>
+      </w:pPr>
+      <w:bookmarkStart w:id="7" w:name="_Toc453951576"/>
+      <w:r>
+        <w:rPr>
+          <w:noProof/>
+          <w:lang w:eastAsia="es-ES"/>
+        </w:rPr>
+        <w:drawing>
+          <wp:inline distT="0" distB="0" distL="0" distR="0" wp14:anchorId="350C8ABB" wp14:editId="3D32FA0E">
+            <wp:extent cx="2692730" cy="2549294"/>
+            <wp:effectExtent l="0" t="0" r="0" b="3810"/>
+            <wp:docPr id="7" name="Imagen 7" descr="Most Popular Time to Tweet Worldwide"/>
+            <wp:cNvGraphicFramePr>
+              <a:graphicFrameLocks xmlns:a="http://schemas.openxmlformats.org/drawingml/2006/main" noChangeAspect="1"/>
+            </wp:cNvGraphicFramePr>
+            <a:graphic xmlns:a="http://schemas.openxmlformats.org/drawingml/2006/main">
+              <a:graphicData uri="http://schemas.openxmlformats.org/drawingml/2006/picture">
+                <pic:pic xmlns:pic="http://schemas.openxmlformats.org/drawingml/2006/picture">
+                  <pic:nvPicPr>
+                    <pic:cNvPr id="0" name="Picture 1" descr="Most Popular Time to Tweet Worldwide"/>
+                    <pic:cNvPicPr>
+                      <a:picLocks noChangeAspect="1" noChangeArrowheads="1"/>
+                    </pic:cNvPicPr>
+                  </pic:nvPicPr>
+                  <pic:blipFill>
+                    <a:blip r:embed="rId7" cstate="print">
+                      <a:extLst>
+                        <a:ext uri="{28A0092B-C50C-407E-A947-70E740481C1C}">
+                          <a14:useLocalDpi xmlns:a14="http://schemas.microsoft.com/office/drawing/2010/main" val="0"/>
+                        </a:ext>
+                      </a:extLst>
+                    </a:blip>
+                    <a:srcRect/>
+                    <a:stretch>
+                      <a:fillRect/>
+                    </a:stretch>
+                  </pic:blipFill>
+                  <pic:spPr bwMode="auto">
+                    <a:xfrm>
+                      <a:off x="0" y="0"/>
+                      <a:ext cx="2707050" cy="2562852"/>
+                    </a:xfrm>
+                    <a:prstGeom prst="rect">
+                      <a:avLst/>
+                    </a:prstGeom>
+                    <a:noFill/>
+                    <a:ln>
+                      <a:noFill/>
+                    </a:ln>
+                  </pic:spPr>
+                </pic:pic>
+              </a:graphicData>
+            </a:graphic>
+          </wp:inline>
+        </w:drawing>
+      </w:r>
+      <w:bookmarkEnd w:id="7"/>
+      <w:r>
+        <w:br w:type="page"/>
+      </w:r>
+    </w:p>
+    <w:p>
+      <w:pPr>
+        <w:pStyle w:val="Ttulo2"/>
+      </w:pPr>
+      <w:bookmarkStart w:id="8" w:name="_Toc453951577"/>
+      <w:r>
+        <w:lastRenderedPageBreak/>
+        <w:t>Almacenamiento</w:t>
+      </w:r>
+      <w:r>
+        <w:t xml:space="preserve"> de la información</w:t>
+      </w:r>
+      <w:bookmarkEnd w:id="8"/>
+    </w:p>
+    <w:p/>
+    <w:p>
+      <w:pPr>
+        <w:pStyle w:val="Ttulo3"/>
+      </w:pPr>
+      <w:bookmarkStart w:id="9" w:name="_Toc453951578"/>
+      <w:r>
+        <w:t>Introducción</w:t>
+      </w:r>
+      <w:bookmarkEnd w:id="9"/>
+    </w:p>
+    <w:p/>
+    <w:p>
+      <w:pPr>
+        <w:ind w:firstLine="708"/>
+      </w:pPr>
+      <w:r>
+        <w:t>En este capítulo trataremos de responder a las necesidades que se plantean para el óptimo guardado y consulta de la información que será generada al descargar la información de Twitter.</w:t>
+      </w:r>
+    </w:p>
+    <w:p>
+      <w:r>
+        <w:rPr>
+          <w:noProof/>
+          <w:lang w:eastAsia="es-ES"/>
+        </w:rPr>
+        <mc:AlternateContent>
+          <mc:Choice Requires="wps">
+            <w:drawing>
+              <wp:anchor distT="0" distB="0" distL="114300" distR="114300" simplePos="0" relativeHeight="251659264" behindDoc="0" locked="0" layoutInCell="1" allowOverlap="1" wp14:anchorId="67AFC7EC" wp14:editId="5D958498">
+                <wp:simplePos x="0" y="0"/>
+                <wp:positionH relativeFrom="column">
+                  <wp:posOffset>-55577</wp:posOffset>
+                </wp:positionH>
+                <wp:positionV relativeFrom="paragraph">
+                  <wp:posOffset>9442</wp:posOffset>
+                </wp:positionV>
+                <wp:extent cx="1381125" cy="657225"/>
+                <wp:effectExtent l="0" t="0" r="28575" b="28575"/>
+                <wp:wrapNone/>
+                <wp:docPr id="1" name="Elipse 1"/>
+                <wp:cNvGraphicFramePr/>
+                <a:graphic xmlns:a="http://schemas.openxmlformats.org/drawingml/2006/main">
+                  <a:graphicData uri="http://schemas.microsoft.com/office/word/2010/wordprocessingShape">
+                    <wps:wsp>
+                      <wps:cNvSpPr/>
+                      <wps:spPr>
+                        <a:xfrm>
+                          <a:off x="0" y="0"/>
+                          <a:ext cx="1381125" cy="657225"/>
+                        </a:xfrm>
+                        <a:prstGeom prst="ellipse">
+                          <a:avLst/>
+                        </a:prstGeom>
+                      </wps:spPr>
+                      <wps:style>
+                        <a:lnRef idx="1">
+                          <a:schemeClr val="accent1"/>
+                        </a:lnRef>
+                        <a:fillRef idx="2">
+                          <a:schemeClr val="accent1"/>
+                        </a:fillRef>
+                        <a:effectRef idx="1">
+                          <a:schemeClr val="accent1"/>
+                        </a:effectRef>
+                        <a:fontRef idx="minor">
+                          <a:schemeClr val="dk1"/>
+                        </a:fontRef>
+                      </wps:style>
+                      <wps:txbx>
+                        <w:txbxContent>
+                          <w:p>
+                            <w:pPr>
+                              <w:jc w:val="center"/>
+                            </w:pPr>
+                            <w:r>
+                              <w:t>Twitter</w:t>
+                            </w:r>
+                          </w:p>
+                        </w:txbxContent>
+                      </wps:txbx>
+                      <wps:bodyPr rot="0" spcFirstLastPara="0" vertOverflow="overflow" horzOverflow="overflow" vert="horz" wrap="square" lIns="91440" tIns="45720" rIns="91440" bIns="45720" numCol="1" spcCol="0" rtlCol="0" fromWordArt="0" anchor="ctr" anchorCtr="0" forceAA="0" compatLnSpc="1">
+                        <a:prstTxWarp prst="textNoShape">
+                          <a:avLst/>
+                        </a:prstTxWarp>
+                        <a:noAutofit/>
+                      </wps:bodyPr>
+                    </wps:wsp>
+                  </a:graphicData>
+                </a:graphic>
+                <wp14:sizeRelH relativeFrom="margin">
+                  <wp14:pctWidth>0</wp14:pctWidth>
+                </wp14:sizeRelH>
+                <wp14:sizeRelV relativeFrom="margin">
+                  <wp14:pctHeight>0</wp14:pctHeight>
+                </wp14:sizeRelV>
+              </wp:anchor>
+            </w:drawing>
+          </mc:Choice>
+          <mc:Fallback>
+            <w:pict>
+              <v:oval w14:anchorId="67AFC7EC" id="Elipse 1" o:spid="_x0000_s1026" style="position:absolute;margin-left:-4.4pt;margin-top:.75pt;width:108.75pt;height:51.75pt;z-index:251659264;visibility:visible;mso-wrap-style:square;mso-width-percent:0;mso-height-percent:0;mso-wrap-distance-left:9pt;mso-wrap-distance-top:0;mso-wrap-distance-right:9pt;mso-wrap-distance-bottom:0;mso-position-horizontal:absolute;mso-position-horizontal-relative:text;mso-position-vertical:absolute;mso-position-vertical-relative:text;mso-width-percent:0;mso-height-percent:0;mso-width-relative:margin;mso-height-relative:margin;v-text-anchor:middle" o:gfxdata="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" fillcolor="#91bce3 [2164]" strokecolor="#5b9bd5 [3204]" strokeweight=".5pt">
+                <v:fill color2="#7aaddd [2612]" rotate="t" colors="0 #b1cbe9;.5 #a3c1e5;1 #92b9e4" focus="100%" type="gradient">
+                  <o:fill v:ext="view" type="gradientUnscaled"/>
+                </v:fill>
+                <v:stroke joinstyle="miter"/>
+                <v:textbox>
+                  <w:txbxContent>
+                    <w:p>
+                      <w:pPr>
+                        <w:jc w:val="center"/>
+                      </w:pPr>
+                      <w:r>
+                        <w:t>Twitter</w:t>
+                      </w:r>
+                    </w:p>
+                  </w:txbxContent>
+                </v:textbox>
+              </v:oval>
+            </w:pict>
+          </mc:Fallback>
+        </mc:AlternateContent>
+      </w:r>
+      <w:r>
+        <w:rPr>
+          <w:noProof/>
+          <w:lang w:eastAsia="es-ES"/>
+        </w:rPr>
+        <mc:AlternateContent>
+          <mc:Choice Requires="wps">
+            <w:drawing>
+              <wp:anchor distT="0" distB="0" distL="114300" distR="114300" simplePos="0" relativeHeight="251661312" behindDoc="0" locked="0" layoutInCell="1" allowOverlap="1" wp14:anchorId="4C0CAF95" wp14:editId="1DB8C458">
+                <wp:simplePos x="0" y="0"/>
+                <wp:positionH relativeFrom="column">
+                  <wp:posOffset>2158365</wp:posOffset>
+                </wp:positionH>
+                <wp:positionV relativeFrom="paragraph">
+                  <wp:posOffset>9525</wp:posOffset>
+                </wp:positionV>
+                <wp:extent cx="1714500" cy="904875"/>
+                <wp:effectExtent l="0" t="0" r="19050" b="28575"/>
+                <wp:wrapNone/>
+                <wp:docPr id="2" name="Elipse 2"/>
+                <wp:cNvGraphicFramePr/>
+                <a:graphic xmlns:a="http://schemas.openxmlformats.org/drawingml/2006/main">
+                  <a:graphicData uri="http://schemas.microsoft.com/office/word/2010/wordprocessingShape">
+                    <wps:wsp>
+                      <wps:cNvSpPr/>
+                      <wps:spPr>
+                        <a:xfrm>
+                          <a:off x="0" y="0"/>
+                          <a:ext cx="1714500" cy="904875"/>
+                        </a:xfrm>
+                        <a:prstGeom prst="ellipse">
+                          <a:avLst/>
+                        </a:prstGeom>
+                      </wps:spPr>
+                      <wps:style>
+                        <a:lnRef idx="1">
+                          <a:schemeClr val="accent1"/>
+                        </a:lnRef>
+                        <a:fillRef idx="2">
+                          <a:schemeClr val="accent1"/>
+                        </a:fillRef>
+                        <a:effectRef idx="1">
+                          <a:schemeClr val="accent1"/>
+                        </a:effectRef>
+                        <a:fontRef idx="minor">
+                          <a:schemeClr val="dk1"/>
+                        </a:fontRef>
+                      </wps:style>
+                      <wps:txbx>
+                        <w:txbxContent>
+                          <w:p>
+                            <w:pPr>
+                              <w:jc w:val="center"/>
+                            </w:pPr>
+                            <w:r>
+                              <w:t>Interfaz de descarga de datos</w:t>
+                            </w:r>
+                          </w:p>
+                        </w:txbxContent>
+                      </wps:txbx>
+                      <wps:bodyPr rot="0" spcFirstLastPara="0" vertOverflow="overflow" horzOverflow="overflow" vert="horz" wrap="square" lIns="91440" tIns="45720" rIns="91440" bIns="45720" numCol="1" spcCol="0" rtlCol="0" fromWordArt="0" anchor="ctr" anchorCtr="0" forceAA="0" compatLnSpc="1">
+                        <a:prstTxWarp prst="textNoShape">
+                          <a:avLst/>
+                        </a:prstTxWarp>
+                        <a:noAutofit/>
+                      </wps:bodyPr>
+                    </wps:wsp>
+                  </a:graphicData>
+                </a:graphic>
+                <wp14:sizeRelH relativeFrom="margin">
+                  <wp14:pctWidth>0</wp14:pctWidth>
+                </wp14:sizeRelH>
+                <wp14:sizeRelV relativeFrom="margin">
+                  <wp14:pctHeight>0</wp14:pctHeight>
+                </wp14:sizeRelV>
+              </wp:anchor>
+            </w:drawing>
+          </mc:Choice>
+          <mc:Fallback>
+            <w:pict>
+              <v:oval w14:anchorId="4C0CAF95" id="Elipse 2" o:spid="_x0000_s1027" style="position:absolute;margin-left:169.95pt;margin-top:.75pt;width:135pt;height:71.25pt;z-index:251661312;visibility:visible;mso-wrap-style:square;mso-width-percent:0;mso-height-percent:0;mso-wrap-distance-left:9pt;mso-wrap-distance-top:0;mso-wrap-distance-right:9pt;mso-wrap-distance-bottom:0;mso-position-horizontal:absolute;mso-position-horizontal-relative:text;mso-position-vertical:absolute;mso-position-vertical-relative:text;mso-width-percent:0;mso-height-percent:0;mso-width-relative:margin;mso-height-relative:margin;v-text-anchor:middle" o:gfxdata="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" fillcolor="#91bce3 [2164]" strokecolor="#5b9bd5 [3204]" strokeweight=".5pt">
+                <v:fill color2="#7aaddd [2612]" rotate="t" colors="0 #b1cbe9;.5 #a3c1e5;1 #92b9e4" focus="100%" type="gradient">
+                  <o:fill v:ext="view" type="gradientUnscaled"/>
+                </v:fill>
+                <v:stroke joinstyle="miter"/>
+                <v:textbox>
+                  <w:txbxContent>
+                    <w:p>
+                      <w:pPr>
+                        <w:jc w:val="center"/>
+                      </w:pPr>
+                      <w:r>
+                        <w:t>Interfaz de descarga de datos</w:t>
+                      </w:r>
+                    </w:p>
+                  </w:txbxContent>
+                </v:textbox>
+              </v:oval>
+            </w:pict>
+          </mc:Fallback>
+        </mc:AlternateContent>
+      </w:r>
+      <w:r>
+        <w:rPr>
+          <w:noProof/>
+          <w:lang w:eastAsia="es-ES"/>
+        </w:rPr>
+        <mc:AlternateContent>
+          <mc:Choice Requires="wps">
+            <w:drawing>
+              <wp:anchor distT="0" distB="0" distL="114300" distR="114300" simplePos="0" relativeHeight="251663360" behindDoc="0" locked="0" layoutInCell="1" allowOverlap="1" wp14:anchorId="545115F2" wp14:editId="45C3C4AC">
+                <wp:simplePos x="0" y="0"/>
+                <wp:positionH relativeFrom="column">
+                  <wp:posOffset>4196715</wp:posOffset>
+                </wp:positionH>
+                <wp:positionV relativeFrom="paragraph">
+                  <wp:posOffset>57151</wp:posOffset>
+                </wp:positionV>
+                <wp:extent cx="1638300" cy="609600"/>
+                <wp:effectExtent l="0" t="0" r="19050" b="19050"/>
+                <wp:wrapNone/>
+                <wp:docPr id="3" name="Elipse 3"/>
+                <wp:cNvGraphicFramePr/>
+                <a:graphic xmlns:a="http://schemas.openxmlformats.org/drawingml/2006/main">
+                  <a:graphicData uri="http://schemas.microsoft.com/office/word/2010/wordprocessingShape">
+                    <wps:wsp>
+                      <wps:cNvSpPr/>
+                      <wps:spPr>
+                        <a:xfrm>
+                          <a:off x="0" y="0"/>
+                          <a:ext cx="1638300" cy="609600"/>
+                        </a:xfrm>
+                        <a:prstGeom prst="ellipse">
+                          <a:avLst/>
+                        </a:prstGeom>
+                      </wps:spPr>
+                      <wps:style>
+                        <a:lnRef idx="1">
+                          <a:schemeClr val="accent1"/>
+                        </a:lnRef>
+                        <a:fillRef idx="2">
+                          <a:schemeClr val="accent1"/>
+                        </a:fillRef>
+                        <a:effectRef idx="1">
+                          <a:schemeClr val="accent1"/>
+                        </a:effectRef>
+                        <a:fontRef idx="minor">
+                          <a:schemeClr val="dk1"/>
+                        </a:fontRef>
+                      </wps:style>
+                      <wps:txbx>
+                        <w:txbxContent>
+                          <w:p>
+                            <w:pPr>
+                              <w:jc w:val="center"/>
+                            </w:pPr>
+                            <w:r>
+                              <w:t>Almacenamiento</w:t>
+                            </w:r>
+                          </w:p>
+                        </w:txbxContent>
+                      </wps:txbx>
+                      <wps:bodyPr rot="0" spcFirstLastPara="0" vertOverflow="overflow" horzOverflow="overflow" vert="horz" wrap="square" lIns="91440" tIns="45720" rIns="91440" bIns="45720" numCol="1" spcCol="0" rtlCol="0" fromWordArt="0" anchor="ctr" anchorCtr="0" forceAA="0" compatLnSpc="1">
+                        <a:prstTxWarp prst="textNoShape">
+                          <a:avLst/>
+                        </a:prstTxWarp>
+                        <a:noAutofit/>
+                      </wps:bodyPr>
+                    </wps:wsp>
+                  </a:graphicData>
+                </a:graphic>
+                <wp14:sizeRelH relativeFrom="margin">
+                  <wp14:pctWidth>0</wp14:pctWidth>
+                </wp14:sizeRelH>
+                <wp14:sizeRelV relativeFrom="margin">
+                  <wp14:pctHeight>0</wp14:pctHeight>
+                </wp14:sizeRelV>
+              </wp:anchor>
+            </w:drawing>
+          </mc:Choice>
+          <mc:Fallback>
+            <w:pict>
+              <v:oval w14:anchorId="545115F2" id="Elipse 3" o:spid="_x0000_s1028" style="position:absolute;margin-left:330.45pt;margin-top:4.5pt;width:129pt;height:48pt;z-index:251663360;visibility:visible;mso-wrap-style:square;mso-width-percent:0;mso-height-percent:0;mso-wrap-distance-left:9pt;mso-wrap-distance-top:0;mso-wrap-distance-right:9pt;mso-wrap-distance-bottom:0;mso-position-horizontal:absolute;mso-position-horizontal-relative:text;mso-position-vertical:absolute;mso-position-vertical-relative:text;mso-width-percent:0;mso-height-percent:0;mso-width-relative:margin;mso-height-relative:margin;v-text-anchor:middle" o:gfxdata="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" fillcolor="#91bce3 [2164]" strokecolor="#5b9bd5 [3204]" strokeweight=".5pt">
+                <v:fill color2="#7aaddd [2612]" rotate="t" colors="0 #b1cbe9;.5 #a3c1e5;1 #92b9e4" focus="100%" type="gradient">
+                  <o:fill v:ext="view" type="gradientUnscaled"/>
+                </v:fill>
+                <v:stroke joinstyle="miter"/>
+                <v:textbox>
+                  <w:txbxContent>
+                    <w:p>
+                      <w:pPr>
+                        <w:jc w:val="center"/>
+                      </w:pPr>
+                      <w:r>
+                        <w:t>Almacenamiento</w:t>
+                      </w:r>
+                    </w:p>
+                  </w:txbxContent>
+                </v:textbox>
+              </v:oval>
+            </w:pict>
+          </mc:Fallback>
+        </mc:AlternateContent>
+      </w:r>
+    </w:p>
+    <w:p>
+      <w:r>
+        <w:rPr>
+          <w:noProof/>
+          <w:lang w:eastAsia="es-ES"/>
+        </w:rPr>
+        <mc:AlternateContent>
+          <mc:Choice Requires="wps">
+            <w:drawing>
+              <wp:anchor distT="0" distB="0" distL="114300" distR="114300" simplePos="0" relativeHeight="251667456" behindDoc="0" locked="0" layoutInCell="1" allowOverlap="1" wp14:anchorId="025CD993" wp14:editId="3F137CC6">
+                <wp:simplePos x="0" y="0"/>
+                <wp:positionH relativeFrom="column">
+                  <wp:posOffset>3817869</wp:posOffset>
+                </wp:positionH>
+                <wp:positionV relativeFrom="paragraph">
+                  <wp:posOffset>282024</wp:posOffset>
+                </wp:positionV>
+                <wp:extent cx="548640" cy="45719"/>
+                <wp:effectExtent l="0" t="57150" r="22860" b="50165"/>
+                <wp:wrapNone/>
+                <wp:docPr id="6" name="Conector curvado 6"/>
+                <wp:cNvGraphicFramePr/>
+                <a:graphic xmlns:a="http://schemas.openxmlformats.org/drawingml/2006/main">
+                  <a:graphicData uri="http://schemas.microsoft.com/office/word/2010/wordprocessingShape">
+                    <wps:wsp>
+                      <wps:cNvCnPr/>
+                      <wps:spPr>
+                        <a:xfrm flipV="1">
+                          <a:off x="0" y="0"/>
+                          <a:ext cx="548640" cy="45719"/>
+                        </a:xfrm>
+                        <a:prstGeom prst="curvedConnector3">
+                          <a:avLst>
+                            <a:gd name="adj1" fmla="val 75208"/>
+                          </a:avLst>
+                        </a:prstGeom>
+                        <a:ln>
+                          <a:tailEnd type="triangle"/>
+                        </a:ln>
+                      </wps:spPr>
+                      <wps:style>
+                        <a:lnRef idx="1">
+                          <a:schemeClr val="accent1"/>
+                        </a:lnRef>
+                        <a:fillRef idx="0">
+                          <a:schemeClr val="accent1"/>
+                        </a:fillRef>
+                        <a:effectRef idx="0">
+                          <a:schemeClr val="accent1"/>
+                        </a:effectRef>
+                        <a:fontRef idx="minor">
+                          <a:schemeClr val="tx1"/>
+                        </a:fontRef>
+                      </wps:style>
+                      <wps:bodyPr/>
+                    </wps:wsp>
+                  </a:graphicData>
+                </a:graphic>
+                <wp14:sizeRelH relativeFrom="margin">
+                  <wp14:pctWidth>0</wp14:pctWidth>
+                </wp14:sizeRelH>
+                <wp14:sizeRelV relativeFrom="margin">
+                  <wp14:pctHeight>0</wp14:pctHeight>
+                </wp14:sizeRelV>
+              </wp:anchor>
+            </w:drawing>
+          </mc:Choice>
+          <mc:Fallback>
+            <w:pict>
+              <v:shapetype w14:anchorId="43C3CBF2" id="_x0000_t38" coordsize="21600,21600" o:spt="38" o:oned="t" path="m,c@0,0@1,5400@1,10800@1,16200@2,21600,21600,21600e" filled="f">
+                <v:formulas>
+                  <v:f eqn="mid #0 0"/>
+                  <v:f eqn="val #0"/>
+                  <v:f eqn="mid #0 21600"/>
+                </v:formulas>
+                <v:path arrowok="t" fillok="f" o:connecttype="none"/>
+                <v:handles>
+                  <v:h position="#0,center"/>
+                </v:handles>
+                <o:lock v:ext="edit" shapetype="t"/>
+              </v:shapetype>
+              <v:shape id="Conector curvado 6" o:spid="_x0000_s1026" type="#_x0000_t38" style="position:absolute;margin-left:300.6pt;margin-top:22.2pt;width:43.2pt;height:3.6pt;flip:y;z-index:251667456;visibility:visible;mso-wrap-style:square;mso-width-percent:0;mso-height-percent:0;mso-wrap-distance-left:9pt;mso-wrap-distance-top:0;mso-wrap-distance-right:9pt;mso-wrap-distance-bottom:0;mso-position-horizontal:absolute;mso-position-horizontal-relative:text;mso-position-vertical:absolute;mso-position-vertical-relative:text;mso-width-percent:0;mso-height-percent:0;mso-width-relative:margin;mso-height-relative:margin" o:gfxdata="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" adj="16245" strokecolor="#5b9bd5 [3204]" strokeweight=".5pt">
+                <v:stroke endarrow="block" joinstyle="miter"/>
+              </v:shape>
+            </w:pict>
+          </mc:Fallback>
+        </mc:AlternateContent>
+      </w:r>
+      <w:r>
+        <w:rPr>
+          <w:noProof/>
+          <w:lang w:eastAsia="es-ES"/>
+        </w:rPr>
+        <mc:AlternateContent>
+          <mc:Choice Requires="wps">
+            <w:drawing>
+              <wp:anchor distT="0" distB="0" distL="114300" distR="114300" simplePos="0" relativeHeight="251665408" behindDoc="0" locked="0" layoutInCell="1" allowOverlap="1" wp14:anchorId="69A67D63" wp14:editId="33253E6B">
+                <wp:simplePos x="0" y="0"/>
+                <wp:positionH relativeFrom="column">
+                  <wp:posOffset>1217792</wp:posOffset>
+                </wp:positionH>
+                <wp:positionV relativeFrom="paragraph">
+                  <wp:posOffset>224376</wp:posOffset>
+                </wp:positionV>
+                <wp:extent cx="977458" cy="87464"/>
+                <wp:effectExtent l="0" t="0" r="51435" b="84455"/>
+                <wp:wrapNone/>
+                <wp:docPr id="5" name="Conector curvado 5"/>
+                <wp:cNvGraphicFramePr/>
+                <a:graphic xmlns:a="http://schemas.openxmlformats.org/drawingml/2006/main">
+                  <a:graphicData uri="http://schemas.microsoft.com/office/word/2010/wordprocessingShape">
+                    <wps:wsp>
+                      <wps:cNvCnPr/>
+                      <wps:spPr>
+                        <a:xfrm>
+                          <a:off x="0" y="0"/>
+                          <a:ext cx="977458" cy="87464"/>
+                        </a:xfrm>
+                        <a:prstGeom prst="curvedConnector3">
+                          <a:avLst>
+                            <a:gd name="adj1" fmla="val 75208"/>
+                          </a:avLst>
+                        </a:prstGeom>
+                        <a:ln>
+                          <a:tailEnd type="triangle"/>
+                        </a:ln>
+                      </wps:spPr>
+                      <wps:style>
+                        <a:lnRef idx="1">
+                          <a:schemeClr val="accent1"/>
+                        </a:lnRef>
+                        <a:fillRef idx="0">
+                          <a:schemeClr val="accent1"/>
+                        </a:fillRef>
+                        <a:effectRef idx="0">
+                          <a:schemeClr val="accent1"/>
+                        </a:effectRef>
+                        <a:fontRef idx="minor">
+                          <a:schemeClr val="tx1"/>
+                        </a:fontRef>
+                      </wps:style>
+                      <wps:bodyPr/>
+                    </wps:wsp>
+                  </a:graphicData>
+                </a:graphic>
+                <wp14:sizeRelH relativeFrom="margin">
+                  <wp14:pctWidth>0</wp14:pctWidth>
+                </wp14:sizeRelH>
+                <wp14:sizeRelV relativeFrom="margin">
+                  <wp14:pctHeight>0</wp14:pctHeight>
+                </wp14:sizeRelV>
+              </wp:anchor>
+            </w:drawing>
+          </mc:Choice>
+          <mc:Fallback>
+            <w:pict>
+              <v:shape w14:anchorId="59D8DA55" id="Conector curvado 5" o:spid="_x0000_s1026" type="#_x0000_t38" style="position:absolute;margin-left:95.9pt;margin-top:17.65pt;width:76.95pt;height:6.9pt;z-index:251665408;visibility:visible;mso-wrap-style:square;mso-width-percent:0;mso-height-percent:0;mso-wrap-distance-left:9pt;mso-wrap-distance-top:0;mso-wrap-distance-right:9pt;mso-wrap-distance-bottom:0;mso-position-horizontal:absolute;mso-position-horizontal-relative:text;mso-position-vertical:absolute;mso-position-vertical-relative:text;mso-width-percent:0;mso-height-percent:0;mso-width-relative:margin;mso-height-relative:margin" o:gfxdata="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" adj="16245" strokecolor="#5b9bd5 [3204]" strokeweight=".5pt">
+                <v:stroke endarrow="block" joinstyle="miter"/>
+              </v:shape>
+            </w:pict>
+          </mc:Fallback>
+        </mc:AlternateContent>
+      </w:r>
+      <w:r>
+        <w:rPr>
+          <w:noProof/>
+          <w:lang w:eastAsia="es-ES"/>
+        </w:rPr>
+        <mc:AlternateContent>
+          <mc:Choice Requires="wps">
+            <w:drawing>
+              <wp:anchor distT="0" distB="0" distL="114300" distR="114300" simplePos="0" relativeHeight="251664384" behindDoc="0" locked="0" layoutInCell="1" allowOverlap="1" wp14:anchorId="36D86796" wp14:editId="270AC1BB">
+                <wp:simplePos x="0" y="0"/>
+                <wp:positionH relativeFrom="column">
+                  <wp:posOffset>1329110</wp:posOffset>
+                </wp:positionH>
+                <wp:positionV relativeFrom="paragraph">
+                  <wp:posOffset>25594</wp:posOffset>
+                </wp:positionV>
+                <wp:extent cx="866692" cy="60988"/>
+                <wp:effectExtent l="38100" t="19050" r="29210" b="91440"/>
+                <wp:wrapNone/>
+                <wp:docPr id="4" name="Conector recto de flecha 4"/>
+                <wp:cNvGraphicFramePr/>
+                <a:graphic xmlns:a="http://schemas.openxmlformats.org/drawingml/2006/main">
+                  <a:graphicData uri="http://schemas.microsoft.com/office/word/2010/wordprocessingShape">
+                    <wps:wsp>
+                      <wps:cNvCnPr/>
+                      <wps:spPr>
+                        <a:xfrm flipH="1">
+                          <a:off x="0" y="0"/>
+                          <a:ext cx="866692" cy="60988"/>
+                        </a:xfrm>
+                        <a:prstGeom prst="straightConnector1">
+                          <a:avLst/>
+                        </a:prstGeom>
+                        <a:ln>
+                          <a:tailEnd type="triangle"/>
+                        </a:ln>
+                      </wps:spPr>
+                      <wps:style>
+                        <a:lnRef idx="1">
+                          <a:schemeClr val="accent1"/>
+                        </a:lnRef>
+                        <a:fillRef idx="0">
+                          <a:schemeClr val="accent1"/>
+                        </a:fillRef>
+                        <a:effectRef idx="0">
+                          <a:schemeClr val="accent1"/>
+                        </a:effectRef>
+                        <a:fontRef idx="minor">
+                          <a:schemeClr val="tx1"/>
+                        </a:fontRef>
+                      </wps:style>
+                      <wps:bodyPr/>
+                    </wps:wsp>
+                  </a:graphicData>
+                </a:graphic>
+                <wp14:sizeRelH relativeFrom="margin">
+                  <wp14:pctWidth>0</wp14:pctWidth>
+                </wp14:sizeRelH>
+                <wp14:sizeRelV relativeFrom="margin">
+                  <wp14:pctHeight>0</wp14:pctHeight>
+                </wp14:sizeRelV>
+              </wp:anchor>
+            </w:drawing>
+          </mc:Choice>
+          <mc:Fallback>
+            <w:pict>
+              <v:shapetype w14:anchorId="3E37A123" id="_x0000_t32" coordsize="21600,21600" o:spt="32" o:oned="t" path="m,l21600,21600e" filled="f">
+                <v:path arrowok="t" fillok="f" o:connecttype="none"/>
+                <o:lock v:ext="edit" shapetype="t"/>
+              </v:shapetype>
+              <v:shape id="Conector recto de flecha 4" o:spid="_x0000_s1026" type="#_x0000_t32" style="position:absolute;margin-left:104.65pt;margin-top:2pt;width:68.25pt;height:4.8pt;flip:x;z-index:251664384;visibility:visible;mso-wrap-style:square;mso-width-percent:0;mso-height-percent:0;mso-wrap-distance-left:9pt;mso-wrap-distance-top:0;mso-wrap-distance-right:9pt;mso-wrap-distance-bottom:0;mso-position-horizontal:absolute;mso-position-horizontal-relative:text;mso-position-vertical:absolute;mso-position-vertical-relative:text;mso-width-percent:0;mso-height-percent:0;mso-width-relative:margin;mso-height-relative:margin" o:gfxdata="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" strokecolor="#5b9bd5 [3204]" strokeweight=".5pt">
+                <v:stroke endarrow="block" joinstyle="miter"/>
+              </v:shape>
+            </w:pict>
+          </mc:Fallback>
+        </mc:AlternateContent>
+      </w:r>
+    </w:p>
+    <w:p/>
+    <w:p>
+      <w:pPr>
+        <w:pStyle w:val="Ttulo3"/>
+      </w:pPr>
+    </w:p>
+    <w:p>
+      <w:pPr>
+        <w:pStyle w:val="Ttulo3"/>
+      </w:pPr>
+      <w:bookmarkStart w:id="10" w:name="_Toc453951579"/>
+      <w:r>
+        <w:t>Esquema de los datos</w:t>
+      </w:r>
+      <w:bookmarkEnd w:id="10"/>
+    </w:p>
+    <w:p/>
+    <w:p>
+      <w:pPr>
+        <w:jc w:val="both"/>
+      </w:pPr>
+      <w:r>
+        <w:tab/>
+        <w:t>Como hemos definido anteriormente, las redes sociales están basadas en la interacción entre usuarios. En este caso concreto, Twitter, deberemos manejar la información relacionada con los twits. Todo elemento tiene asociado:</w:t>
+      </w:r>
+    </w:p>
+    <w:p>
+      <w:pPr>
+        <w:pStyle w:val="Prrafodelista"/>
+        <w:numPr>
+          <w:ilvl w:val="0"/>
+          <w:numId w:val="1"/>
+        </w:numPr>
+        <w:jc w:val="both"/>
+      </w:pPr>
+      <w:r>
+        <w:t xml:space="preserve">Un </w:t>
+      </w:r>
+      <w:r>
+        <w:rPr>
+          <w:b/>
+        </w:rPr>
+        <w:t>usuario</w:t>
+      </w:r>
+      <w:r>
+        <w:t xml:space="preserve"> que lo realiza. Éste es identificado mediante un id (expresión numérica y única por usuario) y un </w:t>
+      </w:r>
+      <w:r>
+        <w:rPr>
+          <w:b/>
+        </w:rPr>
+        <w:t>screen_name</w:t>
+      </w:r>
+      <w:r>
+        <w:t xml:space="preserve"> (expresión alfanumérica para su fácil identificación social) que los define como individuo.</w:t>
+      </w:r>
+    </w:p>
+    <w:p>
+      <w:pPr>
+        <w:pStyle w:val="Prrafodelista"/>
+        <w:numPr>
+          <w:ilvl w:val="0"/>
+          <w:numId w:val="1"/>
+        </w:numPr>
+        <w:jc w:val="both"/>
+      </w:pPr>
+      <w:r>
+        <w:t xml:space="preserve">Un </w:t>
+      </w:r>
+      <w:r>
+        <w:rPr>
+          <w:b/>
+        </w:rPr>
+        <w:t xml:space="preserve">texto </w:t>
+      </w:r>
+      <w:r>
+        <w:t>o mensaje que expresa un usuario. Se encuentra limitado a 140 caracteres además de poder contener contenido multimedia representado mediante un hiperenlace.</w:t>
+      </w:r>
+    </w:p>
+    <w:p>
+      <w:pPr>
+        <w:pStyle w:val="Prrafodelista"/>
+        <w:numPr>
+          <w:ilvl w:val="0"/>
+          <w:numId w:val="1"/>
+        </w:numPr>
+        <w:jc w:val="both"/>
+      </w:pPr>
+      <w:r>
+        <w:t xml:space="preserve">Un </w:t>
+      </w:r>
+      <w:r>
+        <w:rPr>
+          <w:b/>
+        </w:rPr>
+        <w:t>identificador</w:t>
+      </w:r>
+      <w:r>
+        <w:t xml:space="preserve"> único para el twit compuesto por símbolos numéricos.</w:t>
+      </w:r>
+    </w:p>
+    <w:p>
+      <w:pPr>
+        <w:pStyle w:val="Prrafodelista"/>
+        <w:numPr>
+          <w:ilvl w:val="0"/>
+          <w:numId w:val="1"/>
+        </w:numPr>
+        <w:jc w:val="both"/>
+      </w:pPr>
+      <w:r>
+        <w:t xml:space="preserve">Una </w:t>
+      </w:r>
+      <w:r>
+        <w:rPr>
+          <w:b/>
+        </w:rPr>
+        <w:t>fecha</w:t>
+      </w:r>
+      <w:r>
+        <w:t xml:space="preserve"> en la cual se indica su creación, descrita en: Año, mes, día, hora, minuto y segundo.</w:t>
+      </w:r>
+    </w:p>
+    <w:p>
+      <w:pPr>
+        <w:pStyle w:val="Prrafodelista"/>
+        <w:numPr>
+          <w:ilvl w:val="0"/>
+          <w:numId w:val="1"/>
+        </w:numPr>
+        <w:jc w:val="both"/>
+      </w:pPr>
+      <w:r>
+        <w:t xml:space="preserve">Un </w:t>
+      </w:r>
+      <w:r>
+        <w:rPr>
+          <w:b/>
+        </w:rPr>
+        <w:t>id de réplica</w:t>
+      </w:r>
+      <w:r>
+        <w:t xml:space="preserve"> que indica si es respuesta a otro twit guardando su identificador o no si es nulo.</w:t>
+      </w:r>
+    </w:p>
+    <w:p>
+      <w:pPr>
+        <w:pStyle w:val="Prrafodelista"/>
+        <w:numPr>
+          <w:ilvl w:val="0"/>
+          <w:numId w:val="1"/>
+        </w:numPr>
+        <w:jc w:val="both"/>
+      </w:pPr>
+      <w:r>
+        <w:t>Un identificador o expresión buscada cuando se obtuvo el twit. Si hemos realizado una búsqueda sobre un hashtag: #Nombre, deberemos guardarlo como “#Nombre” para poder relacionarlo con los demás twits de este tema.</w:t>
+      </w:r>
+    </w:p>
+    <w:p/>
+    <w:p>
+      <w:bookmarkStart w:id="11" w:name="_Toc453951580"/>
+      <w:r>
+        <w:br w:type="page"/>
+      </w:r>
+    </w:p>
+    <w:p>
+      <w:pPr>
+        <w:pStyle w:val="Ttulo3"/>
+      </w:pPr>
+      <w:r>
+        <w:lastRenderedPageBreak/>
+        <w:t>Bases de datos</w:t>
+      </w:r>
+      <w:bookmarkEnd w:id="11"/>
+    </w:p>
+    <w:p/>
+    <w:p>
+      <w:pPr>
+        <w:pStyle w:val="Ttulo4"/>
+      </w:pPr>
+      <w:r>
+        <w:t>MongoDB</w:t>
+      </w:r>
+    </w:p>
+    <w:p/>
+    <w:p>
+      <w:pPr>
+        <w:autoSpaceDE w:val="0"/>
+        <w:autoSpaceDN w:val="0"/>
+        <w:adjustRightInd w:val="0"/>
+        <w:spacing w:after="0" w:line="240" w:lineRule="auto"/>
+        <w:ind w:firstLine="708"/>
+        <w:jc w:val="both"/>
+        <w:rPr>
+          <w:rFonts w:cs="NimbusRomNo9L-Regu"/>
+          <w:color w:val="000000"/>
+        </w:rPr>
+      </w:pPr>
+      <w:r>
+        <w:rPr>
+          <w:rFonts w:cs="NimbusRomNo9L-Regu"/>
+          <w:color w:val="000000"/>
+        </w:rPr>
+        <w:t>MongoDB</w:t>
+      </w:r>
+      <w:r>
+        <w:rPr>
+          <w:rFonts w:cs="NimbusRomNo9L-Regu"/>
+          <w:color w:val="000000"/>
+        </w:rPr>
+        <w:t xml:space="preserve"> es un sistema de bases de datos NoSQL de código abierto orientado a </w:t>
+      </w:r>
+      <w:r>
+        <w:rPr>
+          <w:rFonts w:cs="NimbusRomNo9L-Regu"/>
+          <w:color w:val="000000"/>
+        </w:rPr>
+        <w:t>d</w:t>
+      </w:r>
+      <w:r>
+        <w:rPr>
+          <w:rFonts w:cs="NimbusRomNo9L-Regu"/>
+          <w:color w:val="000000"/>
+        </w:rPr>
+        <w:t>ocumentos.</w:t>
+      </w:r>
+      <w:r>
+        <w:rPr>
+          <w:rFonts w:cs="NimbusRomNo9L-Regu"/>
+          <w:color w:val="000000"/>
+        </w:rPr>
+        <w:t xml:space="preserve"> </w:t>
+      </w:r>
+      <w:r>
+        <w:rPr>
+          <w:rFonts w:cs="NimbusRomNo9L-Regu"/>
+          <w:color w:val="000000"/>
+        </w:rPr>
+        <w:t>En lugar de almacenar la información en tablas como se haría en una base de datos</w:t>
+      </w:r>
+      <w:r>
+        <w:rPr>
+          <w:rFonts w:cs="NimbusRomNo9L-Regu"/>
+          <w:color w:val="000000"/>
+        </w:rPr>
+        <w:t xml:space="preserve"> </w:t>
+      </w:r>
+      <w:r>
+        <w:rPr>
+          <w:rFonts w:cs="NimbusRomNo9L-Regu"/>
+          <w:color w:val="000000"/>
+        </w:rPr>
+        <w:t>relacional, MongoDB guarda la información en forma de documentos JSON, haciendo que la</w:t>
+      </w:r>
+      <w:r>
+        <w:rPr>
+          <w:rFonts w:cs="NimbusRomNo9L-Regu"/>
+          <w:color w:val="000000"/>
+        </w:rPr>
+        <w:t xml:space="preserve"> </w:t>
+      </w:r>
+      <w:r>
+        <w:rPr>
+          <w:rFonts w:cs="NimbusRomNo9L-Regu"/>
+          <w:color w:val="000000"/>
+        </w:rPr>
+        <w:t>integración de este sistema de información sea mucho más simple y rápido que otros sistemas</w:t>
+      </w:r>
+      <w:r>
+        <w:rPr>
+          <w:rFonts w:cs="NimbusRomNo9L-Regu"/>
+          <w:color w:val="000000"/>
+        </w:rPr>
+        <w:t xml:space="preserve"> </w:t>
+      </w:r>
+      <w:r>
+        <w:rPr>
+          <w:rFonts w:cs="NimbusRomNo9L-Regu"/>
+          <w:color w:val="000000"/>
+        </w:rPr>
+        <w:t>de bases de datos.</w:t>
+      </w:r>
+      <w:r>
+        <w:rPr>
+          <w:rFonts w:cs="NimbusRomNo9L-Regu"/>
+          <w:color w:val="000000"/>
+        </w:rPr>
+        <w:t xml:space="preserve"> Twitter está integrado sobre una base de datos que maneja documentos JSON que son transmitidos en las consultas. De esta forma tenemos también una cohesión con la arquitectura empleada.</w:t>
+      </w:r>
+    </w:p>
+    <w:p>
+      <w:pPr>
+        <w:autoSpaceDE w:val="0"/>
+        <w:autoSpaceDN w:val="0"/>
+        <w:adjustRightInd w:val="0"/>
+        <w:spacing w:after="0" w:line="240" w:lineRule="auto"/>
+        <w:ind w:firstLine="708"/>
+        <w:jc w:val="both"/>
+        <w:rPr>
+          <w:rFonts w:cs="NimbusRomNo9L-Regu"/>
+          <w:color w:val="000000"/>
+        </w:rPr>
+      </w:pPr>
+    </w:p>
+    <w:p>
+      <w:pPr>
+        <w:autoSpaceDE w:val="0"/>
+        <w:autoSpaceDN w:val="0"/>
+        <w:adjustRightInd w:val="0"/>
+        <w:spacing w:after="0" w:line="240" w:lineRule="auto"/>
+        <w:jc w:val="center"/>
+        <w:rPr>
+          <w:rFonts w:cs="NimbusRomNo9L-Regu"/>
+          <w:color w:val="000000"/>
+        </w:rPr>
+      </w:pPr>
+      <w:r>
+        <w:rPr>
+          <w:noProof/>
+          <w:lang w:eastAsia="es-ES"/>
+        </w:rPr>
+        <w:drawing>
+          <wp:inline distT="0" distB="0" distL="0" distR="0">
+            <wp:extent cx="3505486" cy="951406"/>
+            <wp:effectExtent l="0" t="0" r="0" b="1270"/>
+            <wp:docPr id="8" name="Imagen 8" descr="https://webassets.mongodb.com/_com_assets/cms/MongoDB-Logo-5c3a7405a85675366beb3a5ec4c032348c390b3f142f5e6dddf1d78e2df5cb5c.png"/>
+            <wp:cNvGraphicFramePr>
+              <a:graphicFrameLocks xmlns:a="http://schemas.openxmlformats.org/drawingml/2006/main" noChangeAspect="1"/>
+            </wp:cNvGraphicFramePr>
+            <a:graphic xmlns:a="http://schemas.openxmlformats.org/drawingml/2006/main">
+              <a:graphicData uri="http://schemas.openxmlformats.org/drawingml/2006/picture">
+                <pic:pic xmlns:pic="http://schemas.openxmlformats.org/drawingml/2006/picture">
+                  <pic:nvPicPr>
+                    <pic:cNvPr id="0" name="Picture 1" descr="https://webassets.mongodb.com/_com_assets/cms/MongoDB-Logo-5c3a7405a85675366beb3a5ec4c032348c390b3f142f5e6dddf1d78e2df5cb5c.png"/>
+                    <pic:cNvPicPr>
+                      <a:picLocks noChangeAspect="1" noChangeArrowheads="1"/>
+                    </pic:cNvPicPr>
+                  </pic:nvPicPr>
+                  <pic:blipFill>
+                    <a:blip r:embed="rId8" cstate="print">
+                      <a:extLst>
+                        <a:ext uri="{28A0092B-C50C-407E-A947-70E740481C1C}">
+                          <a14:useLocalDpi xmlns:a14="http://schemas.microsoft.com/office/drawing/2010/main" val="0"/>
+                        </a:ext>
+                      </a:extLst>
+                    </a:blip>
+                    <a:srcRect/>
+                    <a:stretch>
+                      <a:fillRect/>
+                    </a:stretch>
+                  </pic:blipFill>
+                  <pic:spPr bwMode="auto">
+                    <a:xfrm>
+                      <a:off x="0" y="0"/>
+                      <a:ext cx="3513645" cy="953620"/>
+                    </a:xfrm>
+                    <a:prstGeom prst="rect">
+                      <a:avLst/>
+                    </a:prstGeom>
+                    <a:noFill/>
+                    <a:ln>
+                      <a:noFill/>
+                    </a:ln>
+                  </pic:spPr>
+                </pic:pic>
+              </a:graphicData>
+            </a:graphic>
+          </wp:inline>
+        </w:drawing>
+      </w:r>
+    </w:p>
+    <w:p>
+      <w:pPr>
+        <w:autoSpaceDE w:val="0"/>
+        <w:autoSpaceDN w:val="0"/>
+        <w:adjustRightInd w:val="0"/>
+        <w:spacing w:after="0" w:line="240" w:lineRule="auto"/>
+        <w:jc w:val="center"/>
+        <w:rPr>
+          <w:rFonts w:cs="NimbusRomNo9L-Regu"/>
+          <w:color w:val="000000"/>
+        </w:rPr>
+      </w:pPr>
+    </w:p>
+    <w:p>
+      <w:pPr>
+        <w:autoSpaceDE w:val="0"/>
+        <w:autoSpaceDN w:val="0"/>
+        <w:adjustRightInd w:val="0"/>
+        <w:spacing w:after="0" w:line="240" w:lineRule="auto"/>
+        <w:ind w:firstLine="708"/>
+        <w:jc w:val="both"/>
+        <w:rPr>
+          <w:rFonts w:cs="NimbusRomNo9L-Regu"/>
+          <w:color w:val="000000"/>
+        </w:rPr>
+      </w:pPr>
+      <w:r>
+        <w:rPr>
+          <w:rFonts w:cs="NimbusRomNo9L-Regu"/>
+          <w:color w:val="000000"/>
+        </w:rPr>
+        <w:t>MongoDB ha sido muy útil para almacenar de manera eficiente grandes conjuntos de tuits.</w:t>
+      </w:r>
+      <w:r>
+        <w:rPr>
+          <w:rFonts w:cs="NimbusRomNo9L-Regu"/>
+          <w:color w:val="000000"/>
+        </w:rPr>
+        <w:t xml:space="preserve"> </w:t>
+      </w:r>
+      <w:r>
+        <w:rPr>
+          <w:rFonts w:cs="NimbusRomNo9L-Regu"/>
+          <w:color w:val="000000"/>
+        </w:rPr>
+        <w:t>Para trabajar con este sistema de bases de datos se h</w:t>
+      </w:r>
+      <w:r>
+        <w:rPr>
+          <w:rFonts w:cs="NimbusRomNo9L-Regu"/>
+          <w:color w:val="000000"/>
+        </w:rPr>
+        <w:t xml:space="preserve">a empleado la librería PyMongo </w:t>
+      </w:r>
+      <w:r>
+        <w:rPr>
+          <w:rFonts w:cs="NimbusRomNo9L-Regu"/>
+          <w:color w:val="000000"/>
+        </w:rPr>
+        <w:t>, que</w:t>
+      </w:r>
+    </w:p>
+    <w:p>
+      <w:pPr>
+        <w:autoSpaceDE w:val="0"/>
+        <w:autoSpaceDN w:val="0"/>
+        <w:adjustRightInd w:val="0"/>
+        <w:spacing w:after="0" w:line="240" w:lineRule="auto"/>
+        <w:jc w:val="both"/>
+        <w:rPr>
+          <w:rFonts w:cs="NimbusRomNo9L-Regu"/>
+          <w:color w:val="000000"/>
+        </w:rPr>
+      </w:pPr>
+      <w:r>
+        <w:rPr>
+          <w:rFonts w:cs="NimbusRomNo9L-Regu"/>
+          <w:color w:val="000000"/>
+        </w:rPr>
+        <w:t>es la distribución para Python recomendada en la web oficial de MongoDB y que contiene todas</w:t>
+      </w:r>
+      <w:r>
+        <w:rPr>
+          <w:rFonts w:cs="NimbusRomNo9L-Regu"/>
+          <w:color w:val="000000"/>
+        </w:rPr>
+        <w:t xml:space="preserve"> </w:t>
+      </w:r>
+      <w:r>
+        <w:rPr>
+          <w:rFonts w:cs="NimbusRomNo9L-Regu"/>
+          <w:color w:val="000000"/>
+        </w:rPr>
+        <w:t xml:space="preserve">las herramientas necesarias. </w:t>
+      </w:r>
+    </w:p>
+    <w:p>
+      <w:pPr>
+        <w:autoSpaceDE w:val="0"/>
+        <w:autoSpaceDN w:val="0"/>
+        <w:adjustRightInd w:val="0"/>
+        <w:spacing w:after="0" w:line="240" w:lineRule="auto"/>
+        <w:jc w:val="both"/>
+        <w:rPr>
+          <w:rFonts w:cs="NimbusRomNo9L-Regu"/>
+          <w:color w:val="000000"/>
+        </w:rPr>
+      </w:pPr>
+    </w:p>
+    <w:p>
+      <w:pPr>
+        <w:autoSpaceDE w:val="0"/>
+        <w:autoSpaceDN w:val="0"/>
+        <w:adjustRightInd w:val="0"/>
+        <w:spacing w:after="0" w:line="240" w:lineRule="auto"/>
+        <w:jc w:val="both"/>
+        <w:rPr>
+          <w:rFonts w:cs="NimbusRomNo9L-Regu"/>
+          <w:color w:val="000000"/>
+        </w:rPr>
+      </w:pPr>
+      <w:r>
+        <w:rPr>
+          <w:rFonts w:cs="NimbusRomNo9L-Regu"/>
+          <w:color w:val="000000"/>
+        </w:rPr>
+        <w:tab/>
+        <w:t>Los principales consultas u órdenes a realizar en esta Base de Datos son:</w:t>
+      </w:r>
+    </w:p>
+    <w:p>
+      <w:pPr>
+        <w:autoSpaceDE w:val="0"/>
+        <w:autoSpaceDN w:val="0"/>
+        <w:adjustRightInd w:val="0"/>
+        <w:spacing w:after="0" w:line="240" w:lineRule="auto"/>
+        <w:jc w:val="both"/>
+        <w:rPr>
+          <w:rFonts w:cs="NimbusRomNo9L-Regu"/>
+          <w:color w:val="000000"/>
+        </w:rPr>
+      </w:pPr>
+    </w:p>
+    <w:p>
+      <w:pPr>
+        <w:autoSpaceDE w:val="0"/>
+        <w:autoSpaceDN w:val="0"/>
+        <w:adjustRightInd w:val="0"/>
+        <w:spacing w:after="0" w:line="240" w:lineRule="auto"/>
+        <w:jc w:val="both"/>
+        <w:rPr>
+          <w:rFonts w:cs="NimbusRomNo9L-Regu"/>
+          <w:color w:val="000000"/>
+        </w:rPr>
+      </w:pPr>
+      <w:r>
+        <w:rPr>
+          <w:rFonts w:cs="NimbusRomNo9L-Regu"/>
+          <w:color w:val="000000"/>
+        </w:rPr>
+        <w:tab/>
+        <w:t>· Find: para ubicar elementos donde el valor de un campo concreto contiene un valor específico.</w:t>
+      </w:r>
+    </w:p>
+    <w:p>
+      <w:pPr>
+        <w:autoSpaceDE w:val="0"/>
+        <w:autoSpaceDN w:val="0"/>
+        <w:adjustRightInd w:val="0"/>
+        <w:spacing w:after="0" w:line="240" w:lineRule="auto"/>
+        <w:jc w:val="both"/>
+        <w:rPr>
+          <w:rFonts w:cs="NimbusRomNo9L-Regu"/>
+          <w:color w:val="000000"/>
+        </w:rPr>
+      </w:pPr>
+      <w:r>
+        <w:rPr>
+          <w:rFonts w:cs="NimbusRomNo9L-Regu"/>
+          <w:color w:val="000000"/>
+        </w:rPr>
+        <w:tab/>
+        <w:t>· Insert: para insertar un documento. Debemos simplemente especificar los distintos campos que lo componen en forma de diccionario:</w:t>
+      </w:r>
+    </w:p>
+    <w:p>
+      <w:pPr>
+        <w:autoSpaceDE w:val="0"/>
+        <w:autoSpaceDN w:val="0"/>
+        <w:adjustRightInd w:val="0"/>
+        <w:spacing w:after="0" w:line="240" w:lineRule="auto"/>
+        <w:jc w:val="both"/>
+        <w:rPr>
+          <w:rFonts w:cs="NimbusRomNo9L-Regu"/>
+          <w:color w:val="000000"/>
+        </w:rPr>
+      </w:pPr>
+    </w:p>
+    <w:p>
+      <w:pPr>
+        <w:autoSpaceDE w:val="0"/>
+        <w:autoSpaceDN w:val="0"/>
+        <w:adjustRightInd w:val="0"/>
+        <w:spacing w:after="0" w:line="240" w:lineRule="auto"/>
+        <w:jc w:val="center"/>
+        <w:rPr>
+          <w:rFonts w:cs="NimbusRomNo9L-Regu"/>
+          <w:color w:val="000000"/>
+        </w:rPr>
+      </w:pPr>
+      <w:r>
+        <w:rPr>
+          <w:rFonts w:cs="NimbusRomNo9L-Regu"/>
+          <w:color w:val="000000"/>
+        </w:rPr>
+        <w:t>{“campo1”:valor1,”campo2”:valor2,…}</w:t>
+      </w:r>
+    </w:p>
+    <w:p>
+      <w:pPr>
+        <w:autoSpaceDE w:val="0"/>
+        <w:autoSpaceDN w:val="0"/>
+        <w:adjustRightInd w:val="0"/>
+        <w:spacing w:after="0" w:line="240" w:lineRule="auto"/>
+        <w:rPr>
+          <w:rFonts w:cs="NimbusRomNo9L-Regu"/>
+          <w:color w:val="000000"/>
+        </w:rPr>
+      </w:pPr>
+      <w:r>
+        <w:rPr>
+          <w:rFonts w:cs="NimbusRomNo9L-Regu"/>
+          <w:color w:val="000000"/>
+        </w:rPr>
+        <w:tab/>
+      </w:r>
+    </w:p>
+    <w:p>
+      <w:pPr>
+        <w:autoSpaceDE w:val="0"/>
+        <w:autoSpaceDN w:val="0"/>
+        <w:adjustRightInd w:val="0"/>
+        <w:spacing w:after="0" w:line="240" w:lineRule="auto"/>
+        <w:rPr>
+          <w:rFonts w:cs="NimbusRomNo9L-Regu"/>
+          <w:color w:val="000000"/>
+        </w:rPr>
+      </w:pPr>
+      <w:r>
+        <w:rPr>
+          <w:rFonts w:cs="NimbusRomNo9L-Regu"/>
+          <w:color w:val="000000"/>
+        </w:rPr>
+        <w:tab/>
+        <w:t>· Aggregation: permite realizar operaciones más abstractas sobre conjuntos de datos. Podemos especificar por ejemplo:</w:t>
+      </w:r>
+    </w:p>
+    <w:p>
+      <w:pPr>
+        <w:autoSpaceDE w:val="0"/>
+        <w:autoSpaceDN w:val="0"/>
+        <w:adjustRightInd w:val="0"/>
+        <w:spacing w:after="0" w:line="240" w:lineRule="auto"/>
+        <w:rPr>
+          <w:rFonts w:cs="NimbusRomNo9L-Regu"/>
+          <w:color w:val="000000"/>
+        </w:rPr>
+      </w:pPr>
+    </w:p>
+    <w:p>
+      <w:pPr>
+        <w:pStyle w:val="Prrafodelista"/>
+        <w:numPr>
+          <w:ilvl w:val="0"/>
+          <w:numId w:val="2"/>
+        </w:numPr>
+        <w:autoSpaceDE w:val="0"/>
+        <w:autoSpaceDN w:val="0"/>
+        <w:adjustRightInd w:val="0"/>
+        <w:spacing w:after="0" w:line="240" w:lineRule="auto"/>
+        <w:rPr>
+          <w:rFonts w:cs="NimbusRomNo9L-Regu"/>
+          <w:color w:val="000000"/>
+        </w:rPr>
+      </w:pPr>
+      <w:r>
+        <w:rPr>
+          <w:rFonts w:cs="NimbusRomNo9L-Regu"/>
+          <w:color w:val="000000"/>
+        </w:rPr>
+        <w:t>Agrupación de elementos:  $group</w:t>
+      </w:r>
+    </w:p>
+    <w:p>
+      <w:pPr>
+        <w:pStyle w:val="Prrafodelista"/>
+        <w:numPr>
+          <w:ilvl w:val="0"/>
+          <w:numId w:val="2"/>
+        </w:numPr>
+        <w:autoSpaceDE w:val="0"/>
+        <w:autoSpaceDN w:val="0"/>
+        <w:adjustRightInd w:val="0"/>
+        <w:spacing w:after="0" w:line="240" w:lineRule="auto"/>
+        <w:rPr>
+          <w:rFonts w:cs="NimbusRomNo9L-Regu"/>
+          <w:color w:val="000000"/>
+        </w:rPr>
+      </w:pPr>
+      <w:r>
+        <w:rPr>
+          <w:rFonts w:cs="NimbusRomNo9L-Regu"/>
+          <w:color w:val="000000"/>
+        </w:rPr>
+        <w:t>Campos que cumplan una condición: $match</w:t>
+      </w:r>
+    </w:p>
+    <w:p>
+      <w:pPr>
+        <w:pStyle w:val="Prrafodelista"/>
+        <w:numPr>
+          <w:ilvl w:val="0"/>
+          <w:numId w:val="2"/>
+        </w:numPr>
+        <w:autoSpaceDE w:val="0"/>
+        <w:autoSpaceDN w:val="0"/>
+        <w:adjustRightInd w:val="0"/>
+        <w:spacing w:after="0" w:line="240" w:lineRule="auto"/>
+        <w:rPr>
+          <w:rFonts w:cs="NimbusRomNo9L-Regu"/>
+          <w:color w:val="000000"/>
+        </w:rPr>
+      </w:pPr>
+      <w:r>
+        <w:rPr>
+          <w:rFonts w:cs="NimbusRomNo9L-Regu"/>
+          <w:color w:val="000000"/>
+        </w:rPr>
+        <w:t>Realizar un conteo: $count</w:t>
+      </w:r>
+    </w:p>
+    <w:p>
+      <w:pPr>
+        <w:autoSpaceDE w:val="0"/>
+        <w:autoSpaceDN w:val="0"/>
+        <w:adjustRightInd w:val="0"/>
+        <w:spacing w:after="0" w:line="240" w:lineRule="auto"/>
+        <w:rPr>
+          <w:rFonts w:cs="NimbusRomNo9L-Regu"/>
+          <w:color w:val="000000"/>
+        </w:rPr>
+      </w:pPr>
+    </w:p>
+    <w:p/>
+    <w:p>
+      <w:pPr>
+        <w:pStyle w:val="Ttulo2"/>
+      </w:pPr>
+    </w:p>
+    <w:p>
+      <w:pPr>
+        <w:pStyle w:val="Ttulo2"/>
+      </w:pPr>
+      <w:r>
+        <w:br w:type="page"/>
+      </w:r>
+    </w:p>
+    <w:p>
+      <w:pPr>
+        <w:pStyle w:val="Ttulo2"/>
+      </w:pPr>
+      <w:bookmarkStart w:id="12" w:name="_Toc453951581"/>
+      <w:r>
+        <w:lastRenderedPageBreak/>
         <w:t>Módulo de clasificación del sentimiento</w:t>
       </w:r>
+      <w:bookmarkEnd w:id="12"/>
     </w:p>
     <w:p/>
     <w:p>
       <w:pPr>
         <w:pStyle w:val="Ttulo3"/>
       </w:pPr>
+      <w:bookmarkStart w:id="13" w:name="_Toc453951582"/>
       <w:r>
         <w:t>Introducción</w:t>
       </w:r>
+      <w:bookmarkEnd w:id="13"/>
     </w:p>
     <w:p/>
     <w:p/>
     <w:p/>
     <w:p>
-      <w:bookmarkStart w:id="0" w:name="_GoBack"/>
-      <w:bookmarkEnd w:id="0"/>
+      <w:r>
+        <w:br w:type="page"/>
+      </w:r>
+    </w:p>
+    <w:p>
+      <w:pPr>
+        <w:pStyle w:val="Ttulo1"/>
+      </w:pPr>
+      <w:r>
+        <w:lastRenderedPageBreak/>
+        <w:t>Referencias</w:t>
+      </w:r>
+    </w:p>
+    <w:p/>
+    <w:p>
+      <w:sdt>
+        <w:sdtPr>
+          <w:id w:val="-124008995"/>
+          <w:citation/>
+        </w:sdtPr>
+        <w:sdtEndPr/>
+        <w:sdtContent>
+          <w:r>
+            <w:fldChar w:fldCharType="begin"/>
+          </w:r>
+          <w:r>
+            <w:instrText xml:space="preserve"> CITATION Pyt \l 3082 </w:instrText>
+          </w:r>
+          <w:r>
+            <w:fldChar w:fldCharType="separate"/>
+          </w:r>
+          <w:r>
+            <w:rPr>
+              <w:noProof/>
+            </w:rPr>
+            <w:t>(Python.org, s.f.)</w:t>
+          </w:r>
+          <w:r>
+            <w:fldChar w:fldCharType="end"/>
+          </w:r>
+        </w:sdtContent>
+      </w:sdt>
     </w:p>
     <w:sectPr>
       <w:pgSz w:w="11906" w:h="16838"/>
@@ -34,6 +2748,242 @@
     </w:sectPr>
   </w:body>
 </w:document>
+</file>
+
+<file path=word/numbering.xml><?xml version="1.0" encoding="utf-8"?>
+<w:numbering xmlns:wpc="http://schemas.microsoft.com/office/word/2010/wordprocessingCanvas" xmlns:cx="http://schemas.microsoft.com/office/drawing/2014/chartex" xmlns:cx1="http://schemas.microsoft.com/office/drawing/2015/9/8/chartex" xmlns:cx2="http://schemas.microsoft.com/office/drawing/2015/10/21/chartex" xmlns:mc="http://schemas.openxmlformats.org/markup-compatibility/2006" xmlns:o="urn:schemas-microsoft-com:office:office" xmlns:r="http://schemas.openxmlformats.org/officeDocument/2006/relationships" xmlns:m="http://schemas.openxmlformats.org/officeDocument/2006/math" xmlns:v="urn:schemas-microsoft-com:vml" xmlns:wp14="http://schemas.microsoft.com/office/word/2010/wordprocessingDrawing" xmlns:wp="http://schemas.openxmlformats.org/drawingml/2006/wordprocessingDrawing" xmlns:w10="urn:schemas-microsoft-com:office:word" xmlns:w="http://schemas.openxmlformats.org/wordprocessingml/2006/main" xmlns:w14="http://schemas.microsoft.com/office/word/2010/wordml" xmlns:w15="http://schemas.microsoft.com/office/word/2012/wordml" xmlns:w16se="http://schemas.microsoft.com/office/word/2015/wordml/symex" xmlns:wpg="http://schemas.microsoft.com/office/word/2010/wordprocessingGroup" xmlns:wpi="http://schemas.microsoft.com/office/word/2010/wordprocessingInk" xmlns:wne="http://schemas.microsoft.com/office/word/2006/wordml" xmlns:wps="http://schemas.microsoft.com/office/word/2010/wordprocessingShape" mc:Ignorable="w14 w15 w16se wp14">
+  <w:abstractNum w:abstractNumId="0" w15:restartNumberingAfterBreak="0">
+    <w:nsid w:val="10BD5221"/>
+    <w:multiLevelType w:val="hybridMultilevel"/>
+    <w:tmpl w:val="0048258C"/>
+    <w:lvl w:ilvl="0" w:tplc="0C0A0001">
+      <w:start w:val="1"/>
+      <w:numFmt w:val="bullet"/>
+      <w:lvlText w:val=""/>
+      <w:lvlJc w:val="left"/>
+      <w:pPr>
+        <w:ind w:left="1434" w:hanging="360"/>
+      </w:pPr>
+      <w:rPr>
+        <w:rFonts w:ascii="Symbol" w:hAnsi="Symbol" w:hint="default"/>
+      </w:rPr>
+    </w:lvl>
+    <w:lvl w:ilvl="1" w:tplc="0C0A0003" w:tentative="1">
+      <w:start w:val="1"/>
+      <w:numFmt w:val="bullet"/>
+      <w:lvlText w:val="o"/>
+      <w:lvlJc w:val="left"/>
+      <w:pPr>
+        <w:ind w:left="2154" w:hanging="360"/>
+      </w:pPr>
+      <w:rPr>
+        <w:rFonts w:ascii="Courier New" w:hAnsi="Courier New" w:cs="Courier New" w:hint="default"/>
+      </w:rPr>
+    </w:lvl>
+    <w:lvl w:ilvl="2" w:tplc="0C0A0005" w:tentative="1">
+      <w:start w:val="1"/>
+      <w:numFmt w:val="bullet"/>
+      <w:lvlText w:val=""/>
+      <w:lvlJc w:val="left"/>
+      <w:pPr>
+        <w:ind w:left="2874" w:hanging="360"/>
+      </w:pPr>
+      <w:rPr>
+        <w:rFonts w:ascii="Wingdings" w:hAnsi="Wingdings" w:hint="default"/>
+      </w:rPr>
+    </w:lvl>
+    <w:lvl w:ilvl="3" w:tplc="0C0A0001" w:tentative="1">
+      <w:start w:val="1"/>
+      <w:numFmt w:val="bullet"/>
+      <w:lvlText w:val=""/>
+      <w:lvlJc w:val="left"/>
+      <w:pPr>
+        <w:ind w:left="3594" w:hanging="360"/>
+      </w:pPr>
+      <w:rPr>
+        <w:rFonts w:ascii="Symbol" w:hAnsi="Symbol" w:hint="default"/>
+      </w:rPr>
+    </w:lvl>
+    <w:lvl w:ilvl="4" w:tplc="0C0A0003" w:tentative="1">
+      <w:start w:val="1"/>
+      <w:numFmt w:val="bullet"/>
+      <w:lvlText w:val="o"/>
+      <w:lvlJc w:val="left"/>
+      <w:pPr>
+        <w:ind w:left="4314" w:hanging="360"/>
+      </w:pPr>
+      <w:rPr>
+        <w:rFonts w:ascii="Courier New" w:hAnsi="Courier New" w:cs="Courier New" w:hint="default"/>
+      </w:rPr>
+    </w:lvl>
+    <w:lvl w:ilvl="5" w:tplc="0C0A0005" w:tentative="1">
+      <w:start w:val="1"/>
+      <w:numFmt w:val="bullet"/>
+      <w:lvlText w:val=""/>
+      <w:lvlJc w:val="left"/>
+      <w:pPr>
+        <w:ind w:left="5034" w:hanging="360"/>
+      </w:pPr>
+      <w:rPr>
+        <w:rFonts w:ascii="Wingdings" w:hAnsi="Wingdings" w:hint="default"/>
+      </w:rPr>
+    </w:lvl>
+    <w:lvl w:ilvl="6" w:tplc="0C0A0001" w:tentative="1">
+      <w:start w:val="1"/>
+      <w:numFmt w:val="bullet"/>
+      <w:lvlText w:val=""/>
+      <w:lvlJc w:val="left"/>
+      <w:pPr>
+        <w:ind w:left="5754" w:hanging="360"/>
+      </w:pPr>
+      <w:rPr>
+        <w:rFonts w:ascii="Symbol" w:hAnsi="Symbol" w:hint="default"/>
+      </w:rPr>
+    </w:lvl>
+    <w:lvl w:ilvl="7" w:tplc="0C0A0003" w:tentative="1">
+      <w:start w:val="1"/>
+      <w:numFmt w:val="bullet"/>
+      <w:lvlText w:val="o"/>
+      <w:lvlJc w:val="left"/>
+      <w:pPr>
+        <w:ind w:left="6474" w:hanging="360"/>
+      </w:pPr>
+      <w:rPr>
+        <w:rFonts w:ascii="Courier New" w:hAnsi="Courier New" w:cs="Courier New" w:hint="default"/>
+      </w:rPr>
+    </w:lvl>
+    <w:lvl w:ilvl="8" w:tplc="0C0A0005" w:tentative="1">
+      <w:start w:val="1"/>
+      <w:numFmt w:val="bullet"/>
+      <w:lvlText w:val=""/>
+      <w:lvlJc w:val="left"/>
+      <w:pPr>
+        <w:ind w:left="7194" w:hanging="360"/>
+      </w:pPr>
+      <w:rPr>
+        <w:rFonts w:ascii="Wingdings" w:hAnsi="Wingdings" w:hint="default"/>
+      </w:rPr>
+    </w:lvl>
+  </w:abstractNum>
+  <w:abstractNum w:abstractNumId="1" w15:restartNumberingAfterBreak="0">
+    <w:nsid w:val="7BBE7954"/>
+    <w:multiLevelType w:val="hybridMultilevel"/>
+    <w:tmpl w:val="0C265C20"/>
+    <w:lvl w:ilvl="0" w:tplc="C1D80AFE">
+      <w:numFmt w:val="bullet"/>
+      <w:lvlText w:val="-"/>
+      <w:lvlJc w:val="left"/>
+      <w:pPr>
+        <w:ind w:left="1770" w:hanging="360"/>
+      </w:pPr>
+      <w:rPr>
+        <w:rFonts w:ascii="Calibri" w:eastAsiaTheme="minorHAnsi" w:hAnsi="Calibri" w:cs="NimbusRomNo9L-Regu" w:hint="default"/>
+      </w:rPr>
+    </w:lvl>
+    <w:lvl w:ilvl="1" w:tplc="0C0A0003">
+      <w:start w:val="1"/>
+      <w:numFmt w:val="bullet"/>
+      <w:lvlText w:val="o"/>
+      <w:lvlJc w:val="left"/>
+      <w:pPr>
+        <w:ind w:left="2490" w:hanging="360"/>
+      </w:pPr>
+      <w:rPr>
+        <w:rFonts w:ascii="Courier New" w:hAnsi="Courier New" w:cs="Courier New" w:hint="default"/>
+      </w:rPr>
+    </w:lvl>
+    <w:lvl w:ilvl="2" w:tplc="0C0A0005" w:tentative="1">
+      <w:start w:val="1"/>
+      <w:numFmt w:val="bullet"/>
+      <w:lvlText w:val=""/>
+      <w:lvlJc w:val="left"/>
+      <w:pPr>
+        <w:ind w:left="3210" w:hanging="360"/>
+      </w:pPr>
+      <w:rPr>
+        <w:rFonts w:ascii="Wingdings" w:hAnsi="Wingdings" w:hint="default"/>
+      </w:rPr>
+    </w:lvl>
+    <w:lvl w:ilvl="3" w:tplc="0C0A0001" w:tentative="1">
+      <w:start w:val="1"/>
+      <w:numFmt w:val="bullet"/>
+      <w:lvlText w:val=""/>
+      <w:lvlJc w:val="left"/>
+      <w:pPr>
+        <w:ind w:left="3930" w:hanging="360"/>
+      </w:pPr>
+      <w:rPr>
+        <w:rFonts w:ascii="Symbol" w:hAnsi="Symbol" w:hint="default"/>
+      </w:rPr>
+    </w:lvl>
+    <w:lvl w:ilvl="4" w:tplc="0C0A0003" w:tentative="1">
+      <w:start w:val="1"/>
+      <w:numFmt w:val="bullet"/>
+      <w:lvlText w:val="o"/>
+      <w:lvlJc w:val="left"/>
+      <w:pPr>
+        <w:ind w:left="4650" w:hanging="360"/>
+      </w:pPr>
+      <w:rPr>
+        <w:rFonts w:ascii="Courier New" w:hAnsi="Courier New" w:cs="Courier New" w:hint="default"/>
+      </w:rPr>
+    </w:lvl>
+    <w:lvl w:ilvl="5" w:tplc="0C0A0005" w:tentative="1">
+      <w:start w:val="1"/>
+      <w:numFmt w:val="bullet"/>
+      <w:lvlText w:val=""/>
+      <w:lvlJc w:val="left"/>
+      <w:pPr>
+        <w:ind w:left="5370" w:hanging="360"/>
+      </w:pPr>
+      <w:rPr>
+        <w:rFonts w:ascii="Wingdings" w:hAnsi="Wingdings" w:hint="default"/>
+      </w:rPr>
+    </w:lvl>
+    <w:lvl w:ilvl="6" w:tplc="0C0A0001" w:tentative="1">
+      <w:start w:val="1"/>
+      <w:numFmt w:val="bullet"/>
+      <w:lvlText w:val=""/>
+      <w:lvlJc w:val="left"/>
+      <w:pPr>
+        <w:ind w:left="6090" w:hanging="360"/>
+      </w:pPr>
+      <w:rPr>
+        <w:rFonts w:ascii="Symbol" w:hAnsi="Symbol" w:hint="default"/>
+      </w:rPr>
+    </w:lvl>
+    <w:lvl w:ilvl="7" w:tplc="0C0A0003" w:tentative="1">
+      <w:start w:val="1"/>
+      <w:numFmt w:val="bullet"/>
+      <w:lvlText w:val="o"/>
+      <w:lvlJc w:val="left"/>
+      <w:pPr>
+        <w:ind w:left="6810" w:hanging="360"/>
+      </w:pPr>
+      <w:rPr>
+        <w:rFonts w:ascii="Courier New" w:hAnsi="Courier New" w:cs="Courier New" w:hint="default"/>
+      </w:rPr>
+    </w:lvl>
+    <w:lvl w:ilvl="8" w:tplc="0C0A0005" w:tentative="1">
+      <w:start w:val="1"/>
+      <w:numFmt w:val="bullet"/>
+      <w:lvlText w:val=""/>
+      <w:lvlJc w:val="left"/>
+      <w:pPr>
+        <w:ind w:left="7530" w:hanging="360"/>
+      </w:pPr>
+      <w:rPr>
+        <w:rFonts w:ascii="Wingdings" w:hAnsi="Wingdings" w:hint="default"/>
+      </w:rPr>
+    </w:lvl>
+  </w:abstractNum>
+  <w:num w:numId="1">
+    <w:abstractNumId w:val="0"/>
+  </w:num>
+  <w:num w:numId="2">
+    <w:abstractNumId w:val="1"/>
+  </w:num>
+</w:numbering>
 </file>
 
 <file path=word/styles.xml><?xml version="1.0" encoding="utf-8"?>
@@ -496,6 +3446,48 @@
       <w:szCs w:val="24"/>
     </w:rPr>
   </w:style>
+  <w:style w:type="paragraph" w:styleId="Ttulo4">
+    <w:name w:val="heading 4"/>
+    <w:basedOn w:val="Normal"/>
+    <w:next w:val="Normal"/>
+    <w:link w:val="Ttulo4Car"/>
+    <w:uiPriority w:val="9"/>
+    <w:unhideWhenUsed/>
+    <w:qFormat/>
+    <w:rsid w:val="00CF4DA7"/>
+    <w:pPr>
+      <w:keepNext/>
+      <w:keepLines/>
+      <w:spacing w:before="40" w:after="0"/>
+      <w:outlineLvl w:val="3"/>
+    </w:pPr>
+    <w:rPr>
+      <w:rFonts w:asciiTheme="majorHAnsi" w:eastAsiaTheme="majorEastAsia" w:hAnsiTheme="majorHAnsi" w:cstheme="majorBidi"/>
+      <w:i/>
+      <w:iCs/>
+      <w:color w:val="2E74B5" w:themeColor="accent1" w:themeShade="BF"/>
+    </w:rPr>
+  </w:style>
+  <w:style w:type="paragraph" w:styleId="Ttulo5">
+    <w:name w:val="heading 5"/>
+    <w:basedOn w:val="Normal"/>
+    <w:next w:val="Normal"/>
+    <w:link w:val="Ttulo5Car"/>
+    <w:uiPriority w:val="9"/>
+    <w:unhideWhenUsed/>
+    <w:qFormat/>
+    <w:rsid w:val="003510C7"/>
+    <w:pPr>
+      <w:keepNext/>
+      <w:keepLines/>
+      <w:spacing w:before="40" w:after="0"/>
+      <w:outlineLvl w:val="4"/>
+    </w:pPr>
+    <w:rPr>
+      <w:rFonts w:asciiTheme="majorHAnsi" w:eastAsiaTheme="majorEastAsia" w:hAnsiTheme="majorHAnsi" w:cstheme="majorBidi"/>
+      <w:color w:val="2E74B5" w:themeColor="accent1" w:themeShade="BF"/>
+    </w:rPr>
+  </w:style>
   <w:style w:type="character" w:default="1" w:styleId="Fuentedeprrafopredeter">
     <w:name w:val="Default Paragraph Font"/>
     <w:uiPriority w:val="1"/>
@@ -560,6 +3552,105 @@
       <w:color w:val="1F4D78" w:themeColor="accent1" w:themeShade="7F"/>
       <w:sz w:val="24"/>
       <w:szCs w:val="24"/>
+    </w:rPr>
+  </w:style>
+  <w:style w:type="paragraph" w:styleId="TtuloTDC">
+    <w:name w:val="TOC Heading"/>
+    <w:basedOn w:val="Ttulo1"/>
+    <w:next w:val="Normal"/>
+    <w:uiPriority w:val="39"/>
+    <w:unhideWhenUsed/>
+    <w:qFormat/>
+    <w:rsid w:val="00ED6E73"/>
+    <w:pPr>
+      <w:outlineLvl w:val="9"/>
+    </w:pPr>
+    <w:rPr>
+      <w:lang w:eastAsia="es-ES"/>
+    </w:rPr>
+  </w:style>
+  <w:style w:type="paragraph" w:styleId="TDC1">
+    <w:name w:val="toc 1"/>
+    <w:basedOn w:val="Normal"/>
+    <w:next w:val="Normal"/>
+    <w:autoRedefine/>
+    <w:uiPriority w:val="39"/>
+    <w:unhideWhenUsed/>
+    <w:rsid w:val="00ED6E73"/>
+    <w:pPr>
+      <w:spacing w:after="100"/>
+    </w:pPr>
+  </w:style>
+  <w:style w:type="paragraph" w:styleId="TDC2">
+    <w:name w:val="toc 2"/>
+    <w:basedOn w:val="Normal"/>
+    <w:next w:val="Normal"/>
+    <w:autoRedefine/>
+    <w:uiPriority w:val="39"/>
+    <w:unhideWhenUsed/>
+    <w:rsid w:val="00ED6E73"/>
+    <w:pPr>
+      <w:spacing w:after="100"/>
+      <w:ind w:left="220"/>
+    </w:pPr>
+  </w:style>
+  <w:style w:type="paragraph" w:styleId="TDC3">
+    <w:name w:val="toc 3"/>
+    <w:basedOn w:val="Normal"/>
+    <w:next w:val="Normal"/>
+    <w:autoRedefine/>
+    <w:uiPriority w:val="39"/>
+    <w:unhideWhenUsed/>
+    <w:rsid w:val="00ED6E73"/>
+    <w:pPr>
+      <w:spacing w:after="100"/>
+      <w:ind w:left="440"/>
+    </w:pPr>
+  </w:style>
+  <w:style w:type="character" w:styleId="Hipervnculo">
+    <w:name w:val="Hyperlink"/>
+    <w:basedOn w:val="Fuentedeprrafopredeter"/>
+    <w:uiPriority w:val="99"/>
+    <w:unhideWhenUsed/>
+    <w:rsid w:val="00ED6E73"/>
+    <w:rPr>
+      <w:color w:val="0563C1" w:themeColor="hyperlink"/>
+      <w:u w:val="single"/>
+    </w:rPr>
+  </w:style>
+  <w:style w:type="paragraph" w:styleId="Prrafodelista">
+    <w:name w:val="List Paragraph"/>
+    <w:basedOn w:val="Normal"/>
+    <w:uiPriority w:val="34"/>
+    <w:qFormat/>
+    <w:rsid w:val="005F6168"/>
+    <w:pPr>
+      <w:ind w:left="720"/>
+      <w:contextualSpacing/>
+    </w:pPr>
+  </w:style>
+  <w:style w:type="character" w:customStyle="1" w:styleId="Ttulo4Car">
+    <w:name w:val="Título 4 Car"/>
+    <w:basedOn w:val="Fuentedeprrafopredeter"/>
+    <w:link w:val="Ttulo4"/>
+    <w:uiPriority w:val="9"/>
+    <w:rsid w:val="00CF4DA7"/>
+    <w:rPr>
+      <w:rFonts w:asciiTheme="majorHAnsi" w:eastAsiaTheme="majorEastAsia" w:hAnsiTheme="majorHAnsi" w:cstheme="majorBidi"/>
+      <w:i/>
+      <w:iCs/>
+      <w:color w:val="2E74B5" w:themeColor="accent1" w:themeShade="BF"/>
+    </w:rPr>
+  </w:style>
+  <w:style w:type="character" w:customStyle="1" w:styleId="Ttulo5Car">
+    <w:name w:val="Título 5 Car"/>
+    <w:basedOn w:val="Fuentedeprrafopredeter"/>
+    <w:link w:val="Ttulo5"/>
+    <w:uiPriority w:val="9"/>
+    <w:rsid w:val="003510C7"/>
+    <w:rPr>
+      <w:rFonts w:asciiTheme="majorHAnsi" w:eastAsiaTheme="majorEastAsia" w:hAnsiTheme="majorHAnsi" w:cstheme="majorBidi"/>
+      <w:color w:val="2E74B5" w:themeColor="accent1" w:themeShade="BF"/>
     </w:rPr>
   </w:style>
 </w:styles>
@@ -824,4 +3915,33 @@
     </a:ext>
   </a:extLst>
 </a:theme>
+</file>
+
+<file path=customXml/item1.xml><?xml version="1.0" encoding="utf-8"?>
+<b:Sources xmlns:b="http://schemas.openxmlformats.org/officeDocument/2006/bibliography" xmlns="http://schemas.openxmlformats.org/officeDocument/2006/bibliography" SelectedStyle="\APASixthEditionOfficeOnline.xsl" StyleName="APA" Version="6">
+  <b:Source>
+    <b:Tag>Pyt</b:Tag>
+    <b:SourceType>InternetSite</b:SourceType>
+    <b:Guid>{F7407976-451D-4CEA-9EC4-BDCE74D7CD38}</b:Guid>
+    <b:Title>https://www.python.org/doc/essays/blurb/</b:Title>
+    <b:Author>
+      <b:Author>
+        <b:NameList>
+          <b:Person>
+            <b:Last>Python.org</b:Last>
+          </b:Person>
+        </b:NameList>
+      </b:Author>
+    </b:Author>
+    <b:RefOrder>1</b:RefOrder>
+  </b:Source>
+</b:Sources>
+</file>
+
+<file path=customXml/itemProps1.xml><?xml version="1.0" encoding="utf-8"?>
+<ds:datastoreItem xmlns:ds="http://schemas.openxmlformats.org/officeDocument/2006/customXml" ds:itemID="{E1B613F8-6E48-4AA5-B2CA-4DE17BCA67BE}">
+  <ds:schemaRefs>
+    <ds:schemaRef ds:uri="http://schemas.openxmlformats.org/officeDocument/2006/bibliography"/>
+  </ds:schemaRefs>
+</ds:datastoreItem>
 </file>
</xml_diff>